<commit_message>
Nuovo esercizio FILE e abuso di variabili long innocenti.
</commit_message>
<xml_diff>
--- a/Assembly/EMU8086/QuadernoAssembly.docx
+++ b/Assembly/EMU8086/QuadernoAssembly.docx
@@ -17,6 +17,9 @@
             <w:tcW w:w="9628" w:type="dxa"/>
           </w:tcPr>
           <w:p>
+            <w:pPr>
+              <w:pStyle w:val="Titolo2"/>
+            </w:pPr>
             <w:r>
               <w:t xml:space="preserve">RELAZIONE DI LABORATORIO </w:t>
             </w:r>
@@ -149,7 +152,7 @@
                           </pic:cNvPicPr>
                         </pic:nvPicPr>
                         <pic:blipFill>
-                          <a:blip r:embed="rId4">
+                          <a:blip r:embed="rId5">
                             <a:extLst>
                               <a:ext uri="{28A0092B-C50C-407E-A947-70E740481C1C}">
                                 <a14:useLocalDpi xmlns:a14="http://schemas.microsoft.com/office/drawing/2010/main" val="0"/>
@@ -244,7 +247,7 @@
                           </pic:cNvPicPr>
                         </pic:nvPicPr>
                         <pic:blipFill>
-                          <a:blip r:embed="rId5">
+                          <a:blip r:embed="rId6">
                             <a:extLst>
                               <a:ext uri="{28A0092B-C50C-407E-A947-70E740481C1C}">
                                 <a14:useLocalDpi xmlns:a14="http://schemas.microsoft.com/office/drawing/2010/main" val="0"/>
@@ -335,6 +338,9 @@
             <w:tcW w:w="9628" w:type="dxa"/>
           </w:tcPr>
           <w:p>
+            <w:pPr>
+              <w:pStyle w:val="Titolo2"/>
+            </w:pPr>
             <w:r>
               <w:lastRenderedPageBreak/>
               <w:t xml:space="preserve">RELAZIONE DI LABORATORIO </w:t>
@@ -460,7 +466,7 @@
                           </pic:cNvPicPr>
                         </pic:nvPicPr>
                         <pic:blipFill>
-                          <a:blip r:embed="rId6">
+                          <a:blip r:embed="rId7">
                             <a:extLst>
                               <a:ext uri="{28A0092B-C50C-407E-A947-70E740481C1C}">
                                 <a14:useLocalDpi xmlns:a14="http://schemas.microsoft.com/office/drawing/2010/main" val="0"/>
@@ -555,7 +561,7 @@
                           </pic:cNvPicPr>
                         </pic:nvPicPr>
                         <pic:blipFill>
-                          <a:blip r:embed="rId7">
+                          <a:blip r:embed="rId8">
                             <a:extLst>
                               <a:ext uri="{28A0092B-C50C-407E-A947-70E740481C1C}">
                                 <a14:useLocalDpi xmlns:a14="http://schemas.microsoft.com/office/drawing/2010/main" val="0"/>
@@ -641,6 +647,9 @@
             <w:tcW w:w="9628" w:type="dxa"/>
           </w:tcPr>
           <w:p>
+            <w:pPr>
+              <w:pStyle w:val="Titolo2"/>
+            </w:pPr>
             <w:r>
               <w:lastRenderedPageBreak/>
               <w:t xml:space="preserve">RELAZIONE DI LABORATORIO </w:t>
@@ -781,7 +790,7 @@
                           </pic:cNvPicPr>
                         </pic:nvPicPr>
                         <pic:blipFill>
-                          <a:blip r:embed="rId8">
+                          <a:blip r:embed="rId9">
                             <a:extLst>
                               <a:ext uri="{28A0092B-C50C-407E-A947-70E740481C1C}">
                                 <a14:useLocalDpi xmlns:a14="http://schemas.microsoft.com/office/drawing/2010/main" val="0"/>
@@ -876,7 +885,7 @@
                           </pic:cNvPicPr>
                         </pic:nvPicPr>
                         <pic:blipFill>
-                          <a:blip r:embed="rId9">
+                          <a:blip r:embed="rId10">
                             <a:extLst>
                               <a:ext uri="{28A0092B-C50C-407E-A947-70E740481C1C}">
                                 <a14:useLocalDpi xmlns:a14="http://schemas.microsoft.com/office/drawing/2010/main" val="0"/>
@@ -971,6 +980,9 @@
             <w:tcW w:w="9628" w:type="dxa"/>
           </w:tcPr>
           <w:p>
+            <w:pPr>
+              <w:pStyle w:val="Titolo2"/>
+            </w:pPr>
             <w:r>
               <w:lastRenderedPageBreak/>
               <w:t xml:space="preserve">RELAZIONE DI LABORATORIO </w:t>
@@ -1111,7 +1123,7 @@
                           </pic:cNvPicPr>
                         </pic:nvPicPr>
                         <pic:blipFill>
-                          <a:blip r:embed="rId10">
+                          <a:blip r:embed="rId11">
                             <a:extLst>
                               <a:ext uri="{28A0092B-C50C-407E-A947-70E740481C1C}">
                                 <a14:useLocalDpi xmlns:a14="http://schemas.microsoft.com/office/drawing/2010/main" val="0"/>
@@ -1206,7 +1218,7 @@
                           </pic:cNvPicPr>
                         </pic:nvPicPr>
                         <pic:blipFill>
-                          <a:blip r:embed="rId11">
+                          <a:blip r:embed="rId12">
                             <a:extLst>
                               <a:ext uri="{28A0092B-C50C-407E-A947-70E740481C1C}">
                                 <a14:useLocalDpi xmlns:a14="http://schemas.microsoft.com/office/drawing/2010/main" val="0"/>
@@ -1298,6 +1310,9 @@
             <w:tcW w:w="9628" w:type="dxa"/>
           </w:tcPr>
           <w:p>
+            <w:pPr>
+              <w:pStyle w:val="Titolo2"/>
+            </w:pPr>
             <w:r>
               <w:lastRenderedPageBreak/>
               <w:t xml:space="preserve">RELAZIONE DI LABORATORIO </w:t>
@@ -1541,7 +1556,7 @@
                           </pic:cNvPicPr>
                         </pic:nvPicPr>
                         <pic:blipFill>
-                          <a:blip r:embed="rId12">
+                          <a:blip r:embed="rId13">
                             <a:extLst>
                               <a:ext uri="{28A0092B-C50C-407E-A947-70E740481C1C}">
                                 <a14:useLocalDpi xmlns:a14="http://schemas.microsoft.com/office/drawing/2010/main" val="0"/>
@@ -1644,7 +1659,7 @@
                           </pic:cNvPicPr>
                         </pic:nvPicPr>
                         <pic:blipFill>
-                          <a:blip r:embed="rId13">
+                          <a:blip r:embed="rId14">
                             <a:extLst>
                               <a:ext uri="{28A0092B-C50C-407E-A947-70E740481C1C}">
                                 <a14:useLocalDpi xmlns:a14="http://schemas.microsoft.com/office/drawing/2010/main" val="0"/>
@@ -1703,7 +1718,7 @@
                           </pic:cNvPicPr>
                         </pic:nvPicPr>
                         <pic:blipFill>
-                          <a:blip r:embed="rId14">
+                          <a:blip r:embed="rId15">
                             <a:extLst>
                               <a:ext uri="{28A0092B-C50C-407E-A947-70E740481C1C}">
                                 <a14:useLocalDpi xmlns:a14="http://schemas.microsoft.com/office/drawing/2010/main" val="0"/>
@@ -1795,6 +1810,9 @@
             <w:tcW w:w="9628" w:type="dxa"/>
           </w:tcPr>
           <w:p>
+            <w:pPr>
+              <w:pStyle w:val="Titolo2"/>
+            </w:pPr>
             <w:r>
               <w:lastRenderedPageBreak/>
               <w:t>RELAZIONE</w:t>
@@ -1933,7 +1951,7 @@
                           </pic:cNvPicPr>
                         </pic:nvPicPr>
                         <pic:blipFill>
-                          <a:blip r:embed="rId15">
+                          <a:blip r:embed="rId16">
                             <a:extLst>
                               <a:ext uri="{28A0092B-C50C-407E-A947-70E740481C1C}">
                                 <a14:useLocalDpi xmlns:a14="http://schemas.microsoft.com/office/drawing/2010/main" val="0"/>
@@ -2023,7 +2041,7 @@
                           </pic:cNvPicPr>
                         </pic:nvPicPr>
                         <pic:blipFill>
-                          <a:blip r:embed="rId16">
+                          <a:blip r:embed="rId17">
                             <a:extLst>
                               <a:ext uri="{28A0092B-C50C-407E-A947-70E740481C1C}">
                                 <a14:useLocalDpi xmlns:a14="http://schemas.microsoft.com/office/drawing/2010/main" val="0"/>
@@ -2122,6 +2140,9 @@
             <w:tcW w:w="9628" w:type="dxa"/>
           </w:tcPr>
           <w:p>
+            <w:pPr>
+              <w:pStyle w:val="Titolo2"/>
+            </w:pPr>
             <w:r>
               <w:lastRenderedPageBreak/>
               <w:t>Esercitazione 3</w:t>
@@ -2250,7 +2271,7 @@
                           </pic:cNvPicPr>
                         </pic:nvPicPr>
                         <pic:blipFill>
-                          <a:blip r:embed="rId17">
+                          <a:blip r:embed="rId18">
                             <a:extLst>
                               <a:ext uri="{28A0092B-C50C-407E-A947-70E740481C1C}">
                                 <a14:useLocalDpi xmlns:a14="http://schemas.microsoft.com/office/drawing/2010/main" val="0"/>
@@ -2304,7 +2325,7 @@
                           </pic:cNvPicPr>
                         </pic:nvPicPr>
                         <pic:blipFill>
-                          <a:blip r:embed="rId18">
+                          <a:blip r:embed="rId19">
                             <a:extLst>
                               <a:ext uri="{28A0092B-C50C-407E-A947-70E740481C1C}">
                                 <a14:useLocalDpi xmlns:a14="http://schemas.microsoft.com/office/drawing/2010/main" val="0"/>
@@ -2406,7 +2427,7 @@
                           </pic:cNvPicPr>
                         </pic:nvPicPr>
                         <pic:blipFill>
-                          <a:blip r:embed="rId19" cstate="print">
+                          <a:blip r:embed="rId20" cstate="print">
                             <a:extLst>
                               <a:ext uri="{28A0092B-C50C-407E-A947-70E740481C1C}">
                                 <a14:useLocalDpi xmlns:a14="http://schemas.microsoft.com/office/drawing/2010/main" val="0"/>
@@ -2504,6 +2525,9 @@
             <w:tcW w:w="9628" w:type="dxa"/>
           </w:tcPr>
           <w:p>
+            <w:pPr>
+              <w:pStyle w:val="Titolo2"/>
+            </w:pPr>
             <w:r>
               <w:lastRenderedPageBreak/>
               <w:t>Esercitazione 3 Parte 2</w:t>
@@ -2623,7 +2647,7 @@
                           </pic:cNvPicPr>
                         </pic:nvPicPr>
                         <pic:blipFill>
-                          <a:blip r:embed="rId20">
+                          <a:blip r:embed="rId21">
                             <a:extLst>
                               <a:ext uri="{28A0092B-C50C-407E-A947-70E740481C1C}">
                                 <a14:useLocalDpi xmlns:a14="http://schemas.microsoft.com/office/drawing/2010/main" val="0"/>
@@ -2724,7 +2748,7 @@
                           </pic:cNvPicPr>
                         </pic:nvPicPr>
                         <pic:blipFill>
-                          <a:blip r:embed="rId21" cstate="print">
+                          <a:blip r:embed="rId22" cstate="print">
                             <a:extLst>
                               <a:ext uri="{28A0092B-C50C-407E-A947-70E740481C1C}">
                                 <a14:useLocalDpi xmlns:a14="http://schemas.microsoft.com/office/drawing/2010/main" val="0"/>
@@ -2825,12 +2849,12 @@
             <w:tcW w:w="9628" w:type="dxa"/>
           </w:tcPr>
           <w:p>
+            <w:pPr>
+              <w:pStyle w:val="Titolo2"/>
+            </w:pPr>
             <w:r>
               <w:lastRenderedPageBreak/>
-              <w:t xml:space="preserve">Esercitazione </w:t>
-            </w:r>
-            <w:r>
-              <w:t>4</w:t>
+              <w:t>Esercitazione 4</w:t>
             </w:r>
           </w:p>
         </w:tc>
@@ -2856,18 +2880,12 @@
               <w:t>Titolo:</w:t>
             </w:r>
             <w:r>
-              <w:t xml:space="preserve"> Esercitazione </w:t>
-            </w:r>
-            <w:r>
-              <w:t>4</w:t>
-            </w:r>
-          </w:p>
-          <w:p>
-            <w:r>
-              <w:t xml:space="preserve">Programma che </w:t>
-            </w:r>
-            <w:r>
-              <w:t>scrive messaggio di saluto sul video, tramite una stringa</w:t>
+              <w:t xml:space="preserve"> Esercitazione 4</w:t>
+            </w:r>
+          </w:p>
+          <w:p>
+            <w:r>
+              <w:t>Programma che scrive messaggio di saluto sul video, tramite una stringa</w:t>
             </w:r>
             <w:r>
               <w:t xml:space="preserve"> e servizio DOS</w:t>
@@ -2959,7 +2977,7 @@
                           </pic:cNvPicPr>
                         </pic:nvPicPr>
                         <pic:blipFill>
-                          <a:blip r:embed="rId22">
+                          <a:blip r:embed="rId23">
                             <a:extLst>
                               <a:ext uri="{28A0092B-C50C-407E-A947-70E740481C1C}">
                                 <a14:useLocalDpi xmlns:a14="http://schemas.microsoft.com/office/drawing/2010/main" val="0"/>
@@ -3047,7 +3065,7 @@
                           </pic:cNvPicPr>
                         </pic:nvPicPr>
                         <pic:blipFill>
-                          <a:blip r:embed="rId23">
+                          <a:blip r:embed="rId24">
                             <a:extLst>
                               <a:ext uri="{28A0092B-C50C-407E-A947-70E740481C1C}">
                                 <a14:useLocalDpi xmlns:a14="http://schemas.microsoft.com/office/drawing/2010/main" val="0"/>
@@ -3124,6 +3142,1082 @@
     </w:tbl>
     <w:p/>
     <w:p/>
+    <w:p/>
+    <w:tbl>
+      <w:tblPr>
+        <w:tblStyle w:val="Grigliatabella"/>
+        <w:tblW w:w="0" w:type="auto"/>
+        <w:tblLook w:val="04A0" w:firstRow="1" w:lastRow="0" w:firstColumn="1" w:lastColumn="0" w:noHBand="0" w:noVBand="1"/>
+      </w:tblPr>
+      <w:tblGrid>
+        <w:gridCol w:w="9628"/>
+      </w:tblGrid>
+      <w:tr>
+        <w:tc>
+          <w:tcPr>
+            <w:tcW w:w="9628" w:type="dxa"/>
+          </w:tcPr>
+          <w:p>
+            <w:pPr>
+              <w:pStyle w:val="Titolo2"/>
+            </w:pPr>
+            <w:r>
+              <w:lastRenderedPageBreak/>
+              <w:t xml:space="preserve">Esercitazione </w:t>
+            </w:r>
+            <w:r>
+              <w:t>13</w:t>
+            </w:r>
+          </w:p>
+        </w:tc>
+      </w:tr>
+    </w:tbl>
+    <w:p/>
+    <w:tbl>
+      <w:tblPr>
+        <w:tblStyle w:val="Grigliatabella"/>
+        <w:tblW w:w="0" w:type="auto"/>
+        <w:tblLook w:val="04A0" w:firstRow="1" w:lastRow="0" w:firstColumn="1" w:lastColumn="0" w:noHBand="0" w:noVBand="1"/>
+      </w:tblPr>
+      <w:tblGrid>
+        <w:gridCol w:w="9628"/>
+      </w:tblGrid>
+      <w:tr>
+        <w:tc>
+          <w:tcPr>
+            <w:tcW w:w="9628" w:type="dxa"/>
+          </w:tcPr>
+          <w:p>
+            <w:r>
+              <w:t>Titolo:</w:t>
+            </w:r>
+            <w:r>
+              <w:t xml:space="preserve"> Esercitazione </w:t>
+            </w:r>
+            <w:r>
+              <w:t>13</w:t>
+            </w:r>
+          </w:p>
+          <w:p>
+            <w:r>
+              <w:t xml:space="preserve">Somma di valori presenti in un vettore (VERSIONE I) </w:t>
+            </w:r>
+          </w:p>
+        </w:tc>
+      </w:tr>
+    </w:tbl>
+    <w:p/>
+    <w:p/>
+    <w:tbl>
+      <w:tblPr>
+        <w:tblStyle w:val="Grigliatabella"/>
+        <w:tblW w:w="0" w:type="auto"/>
+        <w:tblLook w:val="04A0" w:firstRow="1" w:lastRow="0" w:firstColumn="1" w:lastColumn="0" w:noHBand="0" w:noVBand="1"/>
+      </w:tblPr>
+      <w:tblGrid>
+        <w:gridCol w:w="9628"/>
+      </w:tblGrid>
+      <w:tr>
+        <w:tc>
+          <w:tcPr>
+            <w:tcW w:w="9628" w:type="dxa"/>
+          </w:tcPr>
+          <w:p>
+            <w:r>
+              <w:t>Descrizione di ciò che dovrà svolgere il programma Assembly</w:t>
+            </w:r>
+            <w:r>
+              <w:t>:</w:t>
+            </w:r>
+          </w:p>
+          <w:p>
+            <w:r>
+              <w:t>Il programma assegnerà un vettore con variabili di tipo word e le utilizzerà per eseguirne la somma ad AX.</w:t>
+            </w:r>
+          </w:p>
+        </w:tc>
+      </w:tr>
+    </w:tbl>
+    <w:p/>
+    <w:tbl>
+      <w:tblPr>
+        <w:tblStyle w:val="Grigliatabella"/>
+        <w:tblW w:w="0" w:type="auto"/>
+        <w:tblLook w:val="04A0" w:firstRow="1" w:lastRow="0" w:firstColumn="1" w:lastColumn="0" w:noHBand="0" w:noVBand="1"/>
+      </w:tblPr>
+      <w:tblGrid>
+        <w:gridCol w:w="9628"/>
+      </w:tblGrid>
+      <w:tr>
+        <w:tc>
+          <w:tcPr>
+            <w:tcW w:w="9628" w:type="dxa"/>
+          </w:tcPr>
+          <w:p>
+            <w:proofErr w:type="spellStart"/>
+            <w:r>
+              <w:t>Screenshot</w:t>
+            </w:r>
+            <w:proofErr w:type="spellEnd"/>
+            <w:r>
+              <w:t xml:space="preserve"> codifica in Assembly</w:t>
+            </w:r>
+          </w:p>
+          <w:p>
+            <w:r>
+              <w:rPr>
+                <w:noProof/>
+              </w:rPr>
+              <w:drawing>
+                <wp:inline distT="0" distB="0" distL="0" distR="0" wp14:anchorId="3175E428" wp14:editId="419BE88C">
+                  <wp:extent cx="6115050" cy="2381250"/>
+                  <wp:effectExtent l="0" t="0" r="0" b="0"/>
+                  <wp:docPr id="17" name="Immagine 17"/>
+                  <wp:cNvGraphicFramePr>
+                    <a:graphicFrameLocks xmlns:a="http://schemas.openxmlformats.org/drawingml/2006/main" noChangeAspect="1"/>
+                  </wp:cNvGraphicFramePr>
+                  <a:graphic xmlns:a="http://schemas.openxmlformats.org/drawingml/2006/main">
+                    <a:graphicData uri="http://schemas.openxmlformats.org/drawingml/2006/picture">
+                      <pic:pic xmlns:pic="http://schemas.openxmlformats.org/drawingml/2006/picture">
+                        <pic:nvPicPr>
+                          <pic:cNvPr id="0" name="Picture 2"/>
+                          <pic:cNvPicPr>
+                            <a:picLocks noChangeAspect="1" noChangeArrowheads="1"/>
+                          </pic:cNvPicPr>
+                        </pic:nvPicPr>
+                        <pic:blipFill>
+                          <a:blip r:embed="rId25">
+                            <a:extLst>
+                              <a:ext uri="{28A0092B-C50C-407E-A947-70E740481C1C}">
+                                <a14:useLocalDpi xmlns:a14="http://schemas.microsoft.com/office/drawing/2010/main" val="0"/>
+                              </a:ext>
+                            </a:extLst>
+                          </a:blip>
+                          <a:srcRect/>
+                          <a:stretch>
+                            <a:fillRect/>
+                          </a:stretch>
+                        </pic:blipFill>
+                        <pic:spPr bwMode="auto">
+                          <a:xfrm>
+                            <a:off x="0" y="0"/>
+                            <a:ext cx="6115050" cy="2381250"/>
+                          </a:xfrm>
+                          <a:prstGeom prst="rect">
+                            <a:avLst/>
+                          </a:prstGeom>
+                          <a:noFill/>
+                          <a:ln>
+                            <a:noFill/>
+                          </a:ln>
+                        </pic:spPr>
+                      </pic:pic>
+                    </a:graphicData>
+                  </a:graphic>
+                </wp:inline>
+              </w:drawing>
+            </w:r>
+          </w:p>
+        </w:tc>
+      </w:tr>
+    </w:tbl>
+    <w:p/>
+    <w:p/>
+    <w:tbl>
+      <w:tblPr>
+        <w:tblStyle w:val="Grigliatabella"/>
+        <w:tblW w:w="0" w:type="auto"/>
+        <w:tblLook w:val="04A0" w:firstRow="1" w:lastRow="0" w:firstColumn="1" w:lastColumn="0" w:noHBand="0" w:noVBand="1"/>
+      </w:tblPr>
+      <w:tblGrid>
+        <w:gridCol w:w="9628"/>
+      </w:tblGrid>
+      <w:tr>
+        <w:tc>
+          <w:tcPr>
+            <w:tcW w:w="9628" w:type="dxa"/>
+          </w:tcPr>
+          <w:p>
+            <w:proofErr w:type="spellStart"/>
+            <w:r>
+              <w:t>Screenshot</w:t>
+            </w:r>
+            <w:proofErr w:type="spellEnd"/>
+            <w:r>
+              <w:t xml:space="preserve"> risultati</w:t>
+            </w:r>
+          </w:p>
+          <w:p>
+            <w:pPr>
+              <w:jc w:val="center"/>
+            </w:pPr>
+            <w:r>
+              <w:rPr>
+                <w:noProof/>
+              </w:rPr>
+              <w:drawing>
+                <wp:inline distT="0" distB="0" distL="0" distR="0" wp14:anchorId="3D051397" wp14:editId="75D11603">
+                  <wp:extent cx="6115050" cy="3200400"/>
+                  <wp:effectExtent l="0" t="0" r="0" b="0"/>
+                  <wp:docPr id="18" name="Immagine 18"/>
+                  <wp:cNvGraphicFramePr>
+                    <a:graphicFrameLocks xmlns:a="http://schemas.openxmlformats.org/drawingml/2006/main" noChangeAspect="1"/>
+                  </wp:cNvGraphicFramePr>
+                  <a:graphic xmlns:a="http://schemas.openxmlformats.org/drawingml/2006/main">
+                    <a:graphicData uri="http://schemas.openxmlformats.org/drawingml/2006/picture">
+                      <pic:pic xmlns:pic="http://schemas.openxmlformats.org/drawingml/2006/picture">
+                        <pic:nvPicPr>
+                          <pic:cNvPr id="0" name="Picture 3"/>
+                          <pic:cNvPicPr>
+                            <a:picLocks noChangeAspect="1" noChangeArrowheads="1"/>
+                          </pic:cNvPicPr>
+                        </pic:nvPicPr>
+                        <pic:blipFill>
+                          <a:blip r:embed="rId26">
+                            <a:extLst>
+                              <a:ext uri="{28A0092B-C50C-407E-A947-70E740481C1C}">
+                                <a14:useLocalDpi xmlns:a14="http://schemas.microsoft.com/office/drawing/2010/main" val="0"/>
+                              </a:ext>
+                            </a:extLst>
+                          </a:blip>
+                          <a:srcRect/>
+                          <a:stretch>
+                            <a:fillRect/>
+                          </a:stretch>
+                        </pic:blipFill>
+                        <pic:spPr bwMode="auto">
+                          <a:xfrm>
+                            <a:off x="0" y="0"/>
+                            <a:ext cx="6115050" cy="3200400"/>
+                          </a:xfrm>
+                          <a:prstGeom prst="rect">
+                            <a:avLst/>
+                          </a:prstGeom>
+                          <a:noFill/>
+                          <a:ln>
+                            <a:noFill/>
+                          </a:ln>
+                        </pic:spPr>
+                      </pic:pic>
+                    </a:graphicData>
+                  </a:graphic>
+                </wp:inline>
+              </w:drawing>
+            </w:r>
+          </w:p>
+        </w:tc>
+      </w:tr>
+    </w:tbl>
+    <w:p/>
+    <w:p/>
+    <w:tbl>
+      <w:tblPr>
+        <w:tblStyle w:val="Grigliatabella"/>
+        <w:tblW w:w="0" w:type="auto"/>
+        <w:tblLook w:val="04A0" w:firstRow="1" w:lastRow="0" w:firstColumn="1" w:lastColumn="0" w:noHBand="0" w:noVBand="1"/>
+      </w:tblPr>
+      <w:tblGrid>
+        <w:gridCol w:w="9628"/>
+      </w:tblGrid>
+      <w:tr>
+        <w:tc>
+          <w:tcPr>
+            <w:tcW w:w="9628" w:type="dxa"/>
+          </w:tcPr>
+          <w:p>
+            <w:r>
+              <w:t>Conclusioni</w:t>
+            </w:r>
+            <w:r>
+              <w:t>:</w:t>
+            </w:r>
+          </w:p>
+          <w:p>
+            <w:r>
+              <w:t>Somma utilizzando valori WORD presenti in un vettore nel registro AX effettuata con successo.</w:t>
+            </w:r>
+          </w:p>
+        </w:tc>
+      </w:tr>
+    </w:tbl>
+    <w:p/>
+    <w:p/>
+    <w:p/>
+    <w:p/>
+    <w:p/>
+    <w:p/>
+    <w:p/>
+    <w:p/>
+    <w:p/>
+    <w:p/>
+    <w:p/>
+    <w:p/>
+    <w:p/>
+    <w:p/>
+    <w:p/>
+    <w:p/>
+    <w:p/>
+    <w:p/>
+    <w:p/>
+    <w:p/>
+    <w:p/>
+    <w:p/>
+    <w:p/>
+    <w:p/>
+    <w:p/>
+    <w:p/>
+    <w:p/>
+    <w:p/>
+    <w:p/>
+    <w:tbl>
+      <w:tblPr>
+        <w:tblStyle w:val="Grigliatabella"/>
+        <w:tblW w:w="0" w:type="auto"/>
+        <w:tblLook w:val="04A0" w:firstRow="1" w:lastRow="0" w:firstColumn="1" w:lastColumn="0" w:noHBand="0" w:noVBand="1"/>
+      </w:tblPr>
+      <w:tblGrid>
+        <w:gridCol w:w="9628"/>
+      </w:tblGrid>
+      <w:tr>
+        <w:tc>
+          <w:tcPr>
+            <w:tcW w:w="9628" w:type="dxa"/>
+          </w:tcPr>
+          <w:p>
+            <w:pPr>
+              <w:pStyle w:val="Titolo2"/>
+            </w:pPr>
+            <w:r>
+              <w:lastRenderedPageBreak/>
+              <w:t xml:space="preserve">Esercitazione </w:t>
+            </w:r>
+            <w:r>
+              <w:t xml:space="preserve">numero </w:t>
+            </w:r>
+            <w:r>
+              <w:rPr>
+                <w:b/>
+                <w:bCs/>
+              </w:rPr>
+              <w:t>perso</w:t>
+            </w:r>
+          </w:p>
+        </w:tc>
+      </w:tr>
+    </w:tbl>
+    <w:p/>
+    <w:tbl>
+      <w:tblPr>
+        <w:tblStyle w:val="Grigliatabella"/>
+        <w:tblW w:w="0" w:type="auto"/>
+        <w:tblLook w:val="04A0" w:firstRow="1" w:lastRow="0" w:firstColumn="1" w:lastColumn="0" w:noHBand="0" w:noVBand="1"/>
+      </w:tblPr>
+      <w:tblGrid>
+        <w:gridCol w:w="9628"/>
+      </w:tblGrid>
+      <w:tr>
+        <w:tc>
+          <w:tcPr>
+            <w:tcW w:w="9628" w:type="dxa"/>
+          </w:tcPr>
+          <w:p>
+            <w:pPr>
+              <w:pStyle w:val="Titolo3"/>
+            </w:pPr>
+            <w:r>
+              <w:t>Titolo:</w:t>
+            </w:r>
+            <w:r>
+              <w:t xml:space="preserve"> Esercitazione </w:t>
+            </w:r>
+            <w:r>
+              <w:rPr>
+                <w:b/>
+                <w:bCs/>
+              </w:rPr>
+              <w:t>persa</w:t>
+            </w:r>
+          </w:p>
+          <w:p>
+            <w:r>
+              <w:t>Scrittura di più stringhe e utilizzo 13,10 per andare a capo</w:t>
+            </w:r>
+            <w:r>
+              <w:t xml:space="preserve"> su DOS.</w:t>
+            </w:r>
+          </w:p>
+        </w:tc>
+      </w:tr>
+    </w:tbl>
+    <w:p/>
+    <w:p/>
+    <w:tbl>
+      <w:tblPr>
+        <w:tblStyle w:val="Grigliatabella"/>
+        <w:tblW w:w="0" w:type="auto"/>
+        <w:tblLook w:val="04A0" w:firstRow="1" w:lastRow="0" w:firstColumn="1" w:lastColumn="0" w:noHBand="0" w:noVBand="1"/>
+      </w:tblPr>
+      <w:tblGrid>
+        <w:gridCol w:w="9628"/>
+      </w:tblGrid>
+      <w:tr>
+        <w:tc>
+          <w:tcPr>
+            <w:tcW w:w="9628" w:type="dxa"/>
+          </w:tcPr>
+          <w:p>
+            <w:r>
+              <w:t>Descrizione di ciò che dovrà svolgere il programma Assembly</w:t>
+            </w:r>
+            <w:r>
+              <w:t>:</w:t>
+            </w:r>
+          </w:p>
+          <w:p>
+            <w:r>
+              <w:t>Utilizzando l’istruzione 13,10 si andrà a scrivere delle stringhe a capo tra di loro in DOS.</w:t>
+            </w:r>
+          </w:p>
+        </w:tc>
+      </w:tr>
+    </w:tbl>
+    <w:p/>
+    <w:tbl>
+      <w:tblPr>
+        <w:tblStyle w:val="Grigliatabella"/>
+        <w:tblW w:w="0" w:type="auto"/>
+        <w:tblLook w:val="04A0" w:firstRow="1" w:lastRow="0" w:firstColumn="1" w:lastColumn="0" w:noHBand="0" w:noVBand="1"/>
+      </w:tblPr>
+      <w:tblGrid>
+        <w:gridCol w:w="9628"/>
+      </w:tblGrid>
+      <w:tr>
+        <w:tc>
+          <w:tcPr>
+            <w:tcW w:w="9628" w:type="dxa"/>
+          </w:tcPr>
+          <w:p>
+            <w:proofErr w:type="spellStart"/>
+            <w:r>
+              <w:t>Screenshot</w:t>
+            </w:r>
+            <w:proofErr w:type="spellEnd"/>
+            <w:r>
+              <w:t xml:space="preserve"> codifica in Assembly</w:t>
+            </w:r>
+          </w:p>
+          <w:p>
+            <w:r>
+              <w:rPr>
+                <w:noProof/>
+              </w:rPr>
+              <w:lastRenderedPageBreak/>
+              <w:drawing>
+                <wp:inline distT="0" distB="0" distL="0" distR="0" wp14:anchorId="0D3CF5AF" wp14:editId="5AD9ECFD">
+                  <wp:extent cx="6105525" cy="4210050"/>
+                  <wp:effectExtent l="0" t="0" r="9525" b="0"/>
+                  <wp:docPr id="30" name="Immagine 30"/>
+                  <wp:cNvGraphicFramePr>
+                    <a:graphicFrameLocks xmlns:a="http://schemas.openxmlformats.org/drawingml/2006/main" noChangeAspect="1"/>
+                  </wp:cNvGraphicFramePr>
+                  <a:graphic xmlns:a="http://schemas.openxmlformats.org/drawingml/2006/main">
+                    <a:graphicData uri="http://schemas.openxmlformats.org/drawingml/2006/picture">
+                      <pic:pic xmlns:pic="http://schemas.openxmlformats.org/drawingml/2006/picture">
+                        <pic:nvPicPr>
+                          <pic:cNvPr id="0" name="Picture 6"/>
+                          <pic:cNvPicPr>
+                            <a:picLocks noChangeAspect="1" noChangeArrowheads="1"/>
+                          </pic:cNvPicPr>
+                        </pic:nvPicPr>
+                        <pic:blipFill>
+                          <a:blip r:embed="rId27">
+                            <a:extLst>
+                              <a:ext uri="{28A0092B-C50C-407E-A947-70E740481C1C}">
+                                <a14:useLocalDpi xmlns:a14="http://schemas.microsoft.com/office/drawing/2010/main" val="0"/>
+                              </a:ext>
+                            </a:extLst>
+                          </a:blip>
+                          <a:srcRect/>
+                          <a:stretch>
+                            <a:fillRect/>
+                          </a:stretch>
+                        </pic:blipFill>
+                        <pic:spPr bwMode="auto">
+                          <a:xfrm>
+                            <a:off x="0" y="0"/>
+                            <a:ext cx="6105525" cy="4210050"/>
+                          </a:xfrm>
+                          <a:prstGeom prst="rect">
+                            <a:avLst/>
+                          </a:prstGeom>
+                          <a:noFill/>
+                          <a:ln>
+                            <a:noFill/>
+                          </a:ln>
+                        </pic:spPr>
+                      </pic:pic>
+                    </a:graphicData>
+                  </a:graphic>
+                </wp:inline>
+              </w:drawing>
+            </w:r>
+            <w:r>
+              <w:rPr>
+                <w:noProof/>
+              </w:rPr>
+              <w:drawing>
+                <wp:inline distT="0" distB="0" distL="0" distR="0" wp14:anchorId="4EEFCBC1" wp14:editId="6BB2C13C">
+                  <wp:extent cx="6115050" cy="3695700"/>
+                  <wp:effectExtent l="0" t="0" r="0" b="0"/>
+                  <wp:docPr id="26" name="Immagine 26"/>
+                  <wp:cNvGraphicFramePr>
+                    <a:graphicFrameLocks xmlns:a="http://schemas.openxmlformats.org/drawingml/2006/main" noChangeAspect="1"/>
+                  </wp:cNvGraphicFramePr>
+                  <a:graphic xmlns:a="http://schemas.openxmlformats.org/drawingml/2006/main">
+                    <a:graphicData uri="http://schemas.openxmlformats.org/drawingml/2006/picture">
+                      <pic:pic xmlns:pic="http://schemas.openxmlformats.org/drawingml/2006/picture">
+                        <pic:nvPicPr>
+                          <pic:cNvPr id="0" name="Picture 4"/>
+                          <pic:cNvPicPr>
+                            <a:picLocks noChangeAspect="1" noChangeArrowheads="1"/>
+                          </pic:cNvPicPr>
+                        </pic:nvPicPr>
+                        <pic:blipFill>
+                          <a:blip r:embed="rId28">
+                            <a:extLst>
+                              <a:ext uri="{28A0092B-C50C-407E-A947-70E740481C1C}">
+                                <a14:useLocalDpi xmlns:a14="http://schemas.microsoft.com/office/drawing/2010/main" val="0"/>
+                              </a:ext>
+                            </a:extLst>
+                          </a:blip>
+                          <a:srcRect/>
+                          <a:stretch>
+                            <a:fillRect/>
+                          </a:stretch>
+                        </pic:blipFill>
+                        <pic:spPr bwMode="auto">
+                          <a:xfrm>
+                            <a:off x="0" y="0"/>
+                            <a:ext cx="6115050" cy="3695700"/>
+                          </a:xfrm>
+                          <a:prstGeom prst="rect">
+                            <a:avLst/>
+                          </a:prstGeom>
+                          <a:noFill/>
+                          <a:ln>
+                            <a:noFill/>
+                          </a:ln>
+                        </pic:spPr>
+                      </pic:pic>
+                    </a:graphicData>
+                  </a:graphic>
+                </wp:inline>
+              </w:drawing>
+            </w:r>
+          </w:p>
+        </w:tc>
+      </w:tr>
+    </w:tbl>
+    <w:p/>
+    <w:p/>
+    <w:p/>
+    <w:p/>
+    <w:tbl>
+      <w:tblPr>
+        <w:tblStyle w:val="Grigliatabella"/>
+        <w:tblW w:w="0" w:type="auto"/>
+        <w:tblLook w:val="04A0" w:firstRow="1" w:lastRow="0" w:firstColumn="1" w:lastColumn="0" w:noHBand="0" w:noVBand="1"/>
+      </w:tblPr>
+      <w:tblGrid>
+        <w:gridCol w:w="9628"/>
+      </w:tblGrid>
+      <w:tr>
+        <w:tc>
+          <w:tcPr>
+            <w:tcW w:w="9628" w:type="dxa"/>
+          </w:tcPr>
+          <w:p>
+            <w:proofErr w:type="spellStart"/>
+            <w:r>
+              <w:lastRenderedPageBreak/>
+              <w:t>Screenshot</w:t>
+            </w:r>
+            <w:proofErr w:type="spellEnd"/>
+            <w:r>
+              <w:t xml:space="preserve"> risultati</w:t>
+            </w:r>
+          </w:p>
+          <w:p>
+            <w:r>
+              <w:rPr>
+                <w:noProof/>
+              </w:rPr>
+              <w:drawing>
+                <wp:inline distT="0" distB="0" distL="0" distR="0" wp14:anchorId="0C15404C" wp14:editId="77D52F83">
+                  <wp:extent cx="6115050" cy="5638800"/>
+                  <wp:effectExtent l="0" t="0" r="0" b="0"/>
+                  <wp:docPr id="31" name="Immagine 31"/>
+                  <wp:cNvGraphicFramePr>
+                    <a:graphicFrameLocks xmlns:a="http://schemas.openxmlformats.org/drawingml/2006/main" noChangeAspect="1"/>
+                  </wp:cNvGraphicFramePr>
+                  <a:graphic xmlns:a="http://schemas.openxmlformats.org/drawingml/2006/main">
+                    <a:graphicData uri="http://schemas.openxmlformats.org/drawingml/2006/picture">
+                      <pic:pic xmlns:pic="http://schemas.openxmlformats.org/drawingml/2006/picture">
+                        <pic:nvPicPr>
+                          <pic:cNvPr id="0" name="Picture 7"/>
+                          <pic:cNvPicPr>
+                            <a:picLocks noChangeAspect="1" noChangeArrowheads="1"/>
+                          </pic:cNvPicPr>
+                        </pic:nvPicPr>
+                        <pic:blipFill>
+                          <a:blip r:embed="rId29">
+                            <a:extLst>
+                              <a:ext uri="{28A0092B-C50C-407E-A947-70E740481C1C}">
+                                <a14:useLocalDpi xmlns:a14="http://schemas.microsoft.com/office/drawing/2010/main" val="0"/>
+                              </a:ext>
+                            </a:extLst>
+                          </a:blip>
+                          <a:srcRect/>
+                          <a:stretch>
+                            <a:fillRect/>
+                          </a:stretch>
+                        </pic:blipFill>
+                        <pic:spPr bwMode="auto">
+                          <a:xfrm>
+                            <a:off x="0" y="0"/>
+                            <a:ext cx="6115050" cy="5638800"/>
+                          </a:xfrm>
+                          <a:prstGeom prst="rect">
+                            <a:avLst/>
+                          </a:prstGeom>
+                          <a:noFill/>
+                          <a:ln>
+                            <a:noFill/>
+                          </a:ln>
+                        </pic:spPr>
+                      </pic:pic>
+                    </a:graphicData>
+                  </a:graphic>
+                </wp:inline>
+              </w:drawing>
+            </w:r>
+          </w:p>
+          <w:p>
+            <w:r>
+              <w:rPr>
+                <w:noProof/>
+              </w:rPr>
+              <w:lastRenderedPageBreak/>
+              <w:drawing>
+                <wp:inline distT="0" distB="0" distL="0" distR="0" wp14:anchorId="235A9F37" wp14:editId="5F394B7A">
+                  <wp:extent cx="6115050" cy="5629275"/>
+                  <wp:effectExtent l="0" t="0" r="0" b="9525"/>
+                  <wp:docPr id="27" name="Immagine 27"/>
+                  <wp:cNvGraphicFramePr>
+                    <a:graphicFrameLocks xmlns:a="http://schemas.openxmlformats.org/drawingml/2006/main" noChangeAspect="1"/>
+                  </wp:cNvGraphicFramePr>
+                  <a:graphic xmlns:a="http://schemas.openxmlformats.org/drawingml/2006/main">
+                    <a:graphicData uri="http://schemas.openxmlformats.org/drawingml/2006/picture">
+                      <pic:pic xmlns:pic="http://schemas.openxmlformats.org/drawingml/2006/picture">
+                        <pic:nvPicPr>
+                          <pic:cNvPr id="0" name="Picture 5"/>
+                          <pic:cNvPicPr>
+                            <a:picLocks noChangeAspect="1" noChangeArrowheads="1"/>
+                          </pic:cNvPicPr>
+                        </pic:nvPicPr>
+                        <pic:blipFill>
+                          <a:blip r:embed="rId30">
+                            <a:extLst>
+                              <a:ext uri="{28A0092B-C50C-407E-A947-70E740481C1C}">
+                                <a14:useLocalDpi xmlns:a14="http://schemas.microsoft.com/office/drawing/2010/main" val="0"/>
+                              </a:ext>
+                            </a:extLst>
+                          </a:blip>
+                          <a:srcRect/>
+                          <a:stretch>
+                            <a:fillRect/>
+                          </a:stretch>
+                        </pic:blipFill>
+                        <pic:spPr bwMode="auto">
+                          <a:xfrm>
+                            <a:off x="0" y="0"/>
+                            <a:ext cx="6115050" cy="5629275"/>
+                          </a:xfrm>
+                          <a:prstGeom prst="rect">
+                            <a:avLst/>
+                          </a:prstGeom>
+                          <a:noFill/>
+                          <a:ln>
+                            <a:noFill/>
+                          </a:ln>
+                        </pic:spPr>
+                      </pic:pic>
+                    </a:graphicData>
+                  </a:graphic>
+                </wp:inline>
+              </w:drawing>
+            </w:r>
+          </w:p>
+        </w:tc>
+      </w:tr>
+    </w:tbl>
+    <w:p/>
+    <w:p/>
+    <w:tbl>
+      <w:tblPr>
+        <w:tblStyle w:val="Grigliatabella"/>
+        <w:tblW w:w="0" w:type="auto"/>
+        <w:tblLook w:val="04A0" w:firstRow="1" w:lastRow="0" w:firstColumn="1" w:lastColumn="0" w:noHBand="0" w:noVBand="1"/>
+      </w:tblPr>
+      <w:tblGrid>
+        <w:gridCol w:w="9628"/>
+      </w:tblGrid>
+      <w:tr>
+        <w:tc>
+          <w:tcPr>
+            <w:tcW w:w="9628" w:type="dxa"/>
+          </w:tcPr>
+          <w:p>
+            <w:r>
+              <w:t>Conclusioni</w:t>
+            </w:r>
+            <w:r>
+              <w:t>:</w:t>
+            </w:r>
+          </w:p>
+          <w:p>
+            <w:r>
+              <w:t>Scrittura in DOS di stringhe/word andando a capo con l’istruzione 13,10</w:t>
+            </w:r>
+          </w:p>
+        </w:tc>
+      </w:tr>
+    </w:tbl>
+    <w:p/>
+    <w:p/>
+    <w:p/>
+    <w:p/>
+    <w:p/>
+    <w:p/>
+    <w:p/>
+    <w:p/>
+    <w:p/>
+    <w:tbl>
+      <w:tblPr>
+        <w:tblStyle w:val="Grigliatabella"/>
+        <w:tblW w:w="0" w:type="auto"/>
+        <w:tblLook w:val="04A0" w:firstRow="1" w:lastRow="0" w:firstColumn="1" w:lastColumn="0" w:noHBand="0" w:noVBand="1"/>
+      </w:tblPr>
+      <w:tblGrid>
+        <w:gridCol w:w="9628"/>
+      </w:tblGrid>
+      <w:tr>
+        <w:tc>
+          <w:tcPr>
+            <w:tcW w:w="9628" w:type="dxa"/>
+          </w:tcPr>
+          <w:p>
+            <w:r>
+              <w:lastRenderedPageBreak/>
+              <w:t>Esercitazione 1</w:t>
+            </w:r>
+            <w:r>
+              <w:t>4</w:t>
+            </w:r>
+          </w:p>
+        </w:tc>
+      </w:tr>
+    </w:tbl>
+    <w:p/>
+    <w:tbl>
+      <w:tblPr>
+        <w:tblStyle w:val="Grigliatabella"/>
+        <w:tblW w:w="0" w:type="auto"/>
+        <w:tblLook w:val="04A0" w:firstRow="1" w:lastRow="0" w:firstColumn="1" w:lastColumn="0" w:noHBand="0" w:noVBand="1"/>
+      </w:tblPr>
+      <w:tblGrid>
+        <w:gridCol w:w="9628"/>
+      </w:tblGrid>
+      <w:tr>
+        <w:tc>
+          <w:tcPr>
+            <w:tcW w:w="9628" w:type="dxa"/>
+          </w:tcPr>
+          <w:p>
+            <w:r>
+              <w:t>Titolo:</w:t>
+            </w:r>
+            <w:r>
+              <w:t xml:space="preserve"> Esercitazione 1</w:t>
+            </w:r>
+            <w:r>
+              <w:t>4</w:t>
+            </w:r>
+          </w:p>
+          <w:p>
+            <w:r>
+              <w:t xml:space="preserve">Somma di valori presenti in un vettore (VERSIONE </w:t>
+            </w:r>
+            <w:r>
+              <w:t>II</w:t>
+            </w:r>
+            <w:r>
+              <w:t xml:space="preserve">) </w:t>
+            </w:r>
+            <w:r>
+              <w:t>e ciclo.</w:t>
+            </w:r>
+          </w:p>
+        </w:tc>
+      </w:tr>
+    </w:tbl>
+    <w:p/>
+    <w:tbl>
+      <w:tblPr>
+        <w:tblStyle w:val="Grigliatabella"/>
+        <w:tblW w:w="0" w:type="auto"/>
+        <w:tblLook w:val="04A0" w:firstRow="1" w:lastRow="0" w:firstColumn="1" w:lastColumn="0" w:noHBand="0" w:noVBand="1"/>
+      </w:tblPr>
+      <w:tblGrid>
+        <w:gridCol w:w="9628"/>
+      </w:tblGrid>
+      <w:tr>
+        <w:tc>
+          <w:tcPr>
+            <w:tcW w:w="9628" w:type="dxa"/>
+          </w:tcPr>
+          <w:p>
+            <w:r>
+              <w:t>Descrizione di ciò che dovrà svolgere il programma Assembly</w:t>
+            </w:r>
+            <w:r>
+              <w:t>:</w:t>
+            </w:r>
+          </w:p>
+          <w:p>
+            <w:r>
+              <w:t>Il programma assegnerà un vettore con variabili di tipo word e le utilizzerà per eseguirne la somma ad AX</w:t>
+            </w:r>
+            <w:r>
+              <w:t xml:space="preserve"> senza forzarle questa volta + ciclo</w:t>
+            </w:r>
+            <w:r>
+              <w:t>.</w:t>
+            </w:r>
+          </w:p>
+        </w:tc>
+      </w:tr>
+    </w:tbl>
+    <w:p/>
+    <w:tbl>
+      <w:tblPr>
+        <w:tblStyle w:val="Grigliatabella"/>
+        <w:tblW w:w="0" w:type="auto"/>
+        <w:tblLook w:val="04A0" w:firstRow="1" w:lastRow="0" w:firstColumn="1" w:lastColumn="0" w:noHBand="0" w:noVBand="1"/>
+      </w:tblPr>
+      <w:tblGrid>
+        <w:gridCol w:w="9628"/>
+      </w:tblGrid>
+      <w:tr>
+        <w:tc>
+          <w:tcPr>
+            <w:tcW w:w="9628" w:type="dxa"/>
+          </w:tcPr>
+          <w:p>
+            <w:proofErr w:type="spellStart"/>
+            <w:r>
+              <w:t>Screenshot</w:t>
+            </w:r>
+            <w:proofErr w:type="spellEnd"/>
+            <w:r>
+              <w:t xml:space="preserve"> codifica in Assembly</w:t>
+            </w:r>
+          </w:p>
+          <w:p>
+            <w:r>
+              <w:rPr>
+                <w:noProof/>
+              </w:rPr>
+              <w:drawing>
+                <wp:inline distT="0" distB="0" distL="0" distR="0" wp14:anchorId="280F368C" wp14:editId="7A391A17">
+                  <wp:extent cx="6115050" cy="2971800"/>
+                  <wp:effectExtent l="0" t="0" r="0" b="0"/>
+                  <wp:docPr id="35" name="Immagine 35"/>
+                  <wp:cNvGraphicFramePr>
+                    <a:graphicFrameLocks xmlns:a="http://schemas.openxmlformats.org/drawingml/2006/main" noChangeAspect="1"/>
+                  </wp:cNvGraphicFramePr>
+                  <a:graphic xmlns:a="http://schemas.openxmlformats.org/drawingml/2006/main">
+                    <a:graphicData uri="http://schemas.openxmlformats.org/drawingml/2006/picture">
+                      <pic:pic xmlns:pic="http://schemas.openxmlformats.org/drawingml/2006/picture">
+                        <pic:nvPicPr>
+                          <pic:cNvPr id="0" name="Picture 9"/>
+                          <pic:cNvPicPr>
+                            <a:picLocks noChangeAspect="1" noChangeArrowheads="1"/>
+                          </pic:cNvPicPr>
+                        </pic:nvPicPr>
+                        <pic:blipFill>
+                          <a:blip r:embed="rId31">
+                            <a:extLst>
+                              <a:ext uri="{28A0092B-C50C-407E-A947-70E740481C1C}">
+                                <a14:useLocalDpi xmlns:a14="http://schemas.microsoft.com/office/drawing/2010/main" val="0"/>
+                              </a:ext>
+                            </a:extLst>
+                          </a:blip>
+                          <a:srcRect/>
+                          <a:stretch>
+                            <a:fillRect/>
+                          </a:stretch>
+                        </pic:blipFill>
+                        <pic:spPr bwMode="auto">
+                          <a:xfrm>
+                            <a:off x="0" y="0"/>
+                            <a:ext cx="6115050" cy="2971800"/>
+                          </a:xfrm>
+                          <a:prstGeom prst="rect">
+                            <a:avLst/>
+                          </a:prstGeom>
+                          <a:noFill/>
+                          <a:ln>
+                            <a:noFill/>
+                          </a:ln>
+                        </pic:spPr>
+                      </pic:pic>
+                    </a:graphicData>
+                  </a:graphic>
+                </wp:inline>
+              </w:drawing>
+            </w:r>
+          </w:p>
+        </w:tc>
+      </w:tr>
+    </w:tbl>
+    <w:p/>
+    <w:p/>
+    <w:tbl>
+      <w:tblPr>
+        <w:tblStyle w:val="Grigliatabella"/>
+        <w:tblW w:w="0" w:type="auto"/>
+        <w:tblLook w:val="04A0" w:firstRow="1" w:lastRow="0" w:firstColumn="1" w:lastColumn="0" w:noHBand="0" w:noVBand="1"/>
+      </w:tblPr>
+      <w:tblGrid>
+        <w:gridCol w:w="9628"/>
+      </w:tblGrid>
+      <w:tr>
+        <w:tc>
+          <w:tcPr>
+            <w:tcW w:w="9628" w:type="dxa"/>
+          </w:tcPr>
+          <w:p>
+            <w:proofErr w:type="spellStart"/>
+            <w:r>
+              <w:t>Screenshot</w:t>
+            </w:r>
+            <w:proofErr w:type="spellEnd"/>
+            <w:r>
+              <w:t xml:space="preserve"> risultati</w:t>
+            </w:r>
+          </w:p>
+          <w:p>
+            <w:pPr>
+              <w:jc w:val="center"/>
+            </w:pPr>
+            <w:r>
+              <w:rPr>
+                <w:noProof/>
+              </w:rPr>
+              <w:drawing>
+                <wp:inline distT="0" distB="0" distL="0" distR="0" wp14:anchorId="60BDAD26" wp14:editId="207EEDAC">
+                  <wp:extent cx="6115050" cy="3190875"/>
+                  <wp:effectExtent l="0" t="0" r="0" b="9525"/>
+                  <wp:docPr id="36" name="Immagine 36"/>
+                  <wp:cNvGraphicFramePr>
+                    <a:graphicFrameLocks xmlns:a="http://schemas.openxmlformats.org/drawingml/2006/main" noChangeAspect="1"/>
+                  </wp:cNvGraphicFramePr>
+                  <a:graphic xmlns:a="http://schemas.openxmlformats.org/drawingml/2006/main">
+                    <a:graphicData uri="http://schemas.openxmlformats.org/drawingml/2006/picture">
+                      <pic:pic xmlns:pic="http://schemas.openxmlformats.org/drawingml/2006/picture">
+                        <pic:nvPicPr>
+                          <pic:cNvPr id="0" name="Picture 10"/>
+                          <pic:cNvPicPr>
+                            <a:picLocks noChangeAspect="1" noChangeArrowheads="1"/>
+                          </pic:cNvPicPr>
+                        </pic:nvPicPr>
+                        <pic:blipFill>
+                          <a:blip r:embed="rId32">
+                            <a:extLst>
+                              <a:ext uri="{28A0092B-C50C-407E-A947-70E740481C1C}">
+                                <a14:useLocalDpi xmlns:a14="http://schemas.microsoft.com/office/drawing/2010/main" val="0"/>
+                              </a:ext>
+                            </a:extLst>
+                          </a:blip>
+                          <a:srcRect/>
+                          <a:stretch>
+                            <a:fillRect/>
+                          </a:stretch>
+                        </pic:blipFill>
+                        <pic:spPr bwMode="auto">
+                          <a:xfrm>
+                            <a:off x="0" y="0"/>
+                            <a:ext cx="6115050" cy="3190875"/>
+                          </a:xfrm>
+                          <a:prstGeom prst="rect">
+                            <a:avLst/>
+                          </a:prstGeom>
+                          <a:noFill/>
+                          <a:ln>
+                            <a:noFill/>
+                          </a:ln>
+                        </pic:spPr>
+                      </pic:pic>
+                    </a:graphicData>
+                  </a:graphic>
+                </wp:inline>
+              </w:drawing>
+            </w:r>
+          </w:p>
+        </w:tc>
+      </w:tr>
+    </w:tbl>
+    <w:p/>
+    <w:p/>
+    <w:tbl>
+      <w:tblPr>
+        <w:tblStyle w:val="Grigliatabella"/>
+        <w:tblW w:w="0" w:type="auto"/>
+        <w:tblLook w:val="04A0" w:firstRow="1" w:lastRow="0" w:firstColumn="1" w:lastColumn="0" w:noHBand="0" w:noVBand="1"/>
+      </w:tblPr>
+      <w:tblGrid>
+        <w:gridCol w:w="9628"/>
+      </w:tblGrid>
+      <w:tr>
+        <w:tc>
+          <w:tcPr>
+            <w:tcW w:w="9628" w:type="dxa"/>
+          </w:tcPr>
+          <w:p>
+            <w:r>
+              <w:t>Conclusioni</w:t>
+            </w:r>
+            <w:r>
+              <w:t>:</w:t>
+            </w:r>
+          </w:p>
+          <w:p>
+            <w:r>
+              <w:t>Somma utilizzando valori WORD presenti in un vettore nel registro AX effettuata con successo</w:t>
+            </w:r>
+            <w:r>
+              <w:t xml:space="preserve"> e ciclo</w:t>
+            </w:r>
+            <w:r>
+              <w:t>.</w:t>
+            </w:r>
+          </w:p>
+        </w:tc>
+      </w:tr>
+    </w:tbl>
+    <w:p/>
+    <w:p/>
     <w:sectPr>
       <w:pgSz w:w="11906" w:h="16838"/>
       <w:pgMar w:top="1417" w:right="1134" w:bottom="1134" w:left="1134" w:header="708" w:footer="708" w:gutter="0"/>
@@ -3132,6 +4226,127 @@
     </w:sectPr>
   </w:body>
 </w:document>
+</file>
+
+<file path=word/numbering.xml><?xml version="1.0" encoding="utf-8"?>
+<w:numbering xmlns:wpc="http://schemas.microsoft.com/office/word/2010/wordprocessingCanvas" xmlns:cx="http://schemas.microsoft.com/office/drawing/2014/chartex" xmlns:cx1="http://schemas.microsoft.com/office/drawing/2015/9/8/chartex" xmlns:cx2="http://schemas.microsoft.com/office/drawing/2015/10/21/chartex" xmlns:cx3="http://schemas.microsoft.com/office/drawing/2016/5/9/chartex" xmlns:cx4="http://schemas.microsoft.com/office/drawing/2016/5/10/chartex" xmlns:cx5="http://schemas.microsoft.com/office/drawing/2016/5/11/chartex" xmlns:cx6="http://schemas.microsoft.com/office/drawing/2016/5/12/chartex" xmlns:cx7="http://schemas.microsoft.com/office/drawing/2016/5/13/chartex" xmlns:cx8="http://schemas.microsoft.com/office/drawing/2016/5/14/chartex" xmlns:mc="http://schemas.openxmlformats.org/markup-compatibility/2006" xmlns:aink="http://schemas.microsoft.com/office/drawing/2016/ink" xmlns:am3d="http://schemas.microsoft.com/office/drawing/2017/model3d" xmlns:o="urn:schemas-microsoft-com:office:office" xmlns:r="http://schemas.openxmlformats.org/officeDocument/2006/relationships" xmlns:m="http://schemas.openxmlformats.org/officeDocument/2006/math" xmlns:v="urn:schemas-microsoft-com:vml" xmlns:wp14="http://schemas.microsoft.com/office/word/2010/wordprocessingDrawing" xmlns:wp="http://schemas.openxmlformats.org/drawingml/2006/wordprocessingDrawing" xmlns:w10="urn:schemas-microsoft-com:office:word" xmlns:w="http://schemas.openxmlformats.org/wordprocessingml/2006/main" xmlns:w14="http://schemas.microsoft.com/office/word/2010/wordml" xmlns:w15="http://schemas.microsoft.com/office/word/2012/wordml" xmlns:w16cex="http://schemas.microsoft.com/office/word/2018/wordml/cex" xmlns:w16cid="http://schemas.microsoft.com/office/word/2016/wordml/cid" xmlns:w16="http://schemas.microsoft.com/office/word/2018/wordml" xmlns:w16se="http://schemas.microsoft.com/office/word/2015/wordml/symex" xmlns:wpg="http://schemas.microsoft.com/office/word/2010/wordprocessingGroup" xmlns:wpi="http://schemas.microsoft.com/office/word/2010/wordprocessingInk" xmlns:wne="http://schemas.microsoft.com/office/word/2006/wordml" xmlns:wps="http://schemas.microsoft.com/office/word/2010/wordprocessingShape" mc:Ignorable="w14 w15 w16se w16cid w16 w16cex wp14">
+  <w:abstractNum w:abstractNumId="0" w15:restartNumberingAfterBreak="0">
+    <w:nsid w:val="76C650C7"/>
+    <w:multiLevelType w:val="hybridMultilevel"/>
+    <w:tmpl w:val="322ADBC2"/>
+    <w:lvl w:ilvl="0" w:tplc="04100001">
+      <w:start w:val="1"/>
+      <w:numFmt w:val="bullet"/>
+      <w:lvlText w:val=""/>
+      <w:lvlJc w:val="left"/>
+      <w:pPr>
+        <w:ind w:left="720" w:hanging="360"/>
+      </w:pPr>
+      <w:rPr>
+        <w:rFonts w:ascii="Symbol" w:hAnsi="Symbol" w:hint="default"/>
+      </w:rPr>
+    </w:lvl>
+    <w:lvl w:ilvl="1" w:tplc="04100003" w:tentative="1">
+      <w:start w:val="1"/>
+      <w:numFmt w:val="bullet"/>
+      <w:lvlText w:val="o"/>
+      <w:lvlJc w:val="left"/>
+      <w:pPr>
+        <w:ind w:left="1440" w:hanging="360"/>
+      </w:pPr>
+      <w:rPr>
+        <w:rFonts w:ascii="Courier New" w:hAnsi="Courier New" w:cs="Courier New" w:hint="default"/>
+      </w:rPr>
+    </w:lvl>
+    <w:lvl w:ilvl="2" w:tplc="04100005" w:tentative="1">
+      <w:start w:val="1"/>
+      <w:numFmt w:val="bullet"/>
+      <w:lvlText w:val=""/>
+      <w:lvlJc w:val="left"/>
+      <w:pPr>
+        <w:ind w:left="2160" w:hanging="360"/>
+      </w:pPr>
+      <w:rPr>
+        <w:rFonts w:ascii="Wingdings" w:hAnsi="Wingdings" w:hint="default"/>
+      </w:rPr>
+    </w:lvl>
+    <w:lvl w:ilvl="3" w:tplc="04100001" w:tentative="1">
+      <w:start w:val="1"/>
+      <w:numFmt w:val="bullet"/>
+      <w:lvlText w:val=""/>
+      <w:lvlJc w:val="left"/>
+      <w:pPr>
+        <w:ind w:left="2880" w:hanging="360"/>
+      </w:pPr>
+      <w:rPr>
+        <w:rFonts w:ascii="Symbol" w:hAnsi="Symbol" w:hint="default"/>
+      </w:rPr>
+    </w:lvl>
+    <w:lvl w:ilvl="4" w:tplc="04100003" w:tentative="1">
+      <w:start w:val="1"/>
+      <w:numFmt w:val="bullet"/>
+      <w:lvlText w:val="o"/>
+      <w:lvlJc w:val="left"/>
+      <w:pPr>
+        <w:ind w:left="3600" w:hanging="360"/>
+      </w:pPr>
+      <w:rPr>
+        <w:rFonts w:ascii="Courier New" w:hAnsi="Courier New" w:cs="Courier New" w:hint="default"/>
+      </w:rPr>
+    </w:lvl>
+    <w:lvl w:ilvl="5" w:tplc="04100005" w:tentative="1">
+      <w:start w:val="1"/>
+      <w:numFmt w:val="bullet"/>
+      <w:lvlText w:val=""/>
+      <w:lvlJc w:val="left"/>
+      <w:pPr>
+        <w:ind w:left="4320" w:hanging="360"/>
+      </w:pPr>
+      <w:rPr>
+        <w:rFonts w:ascii="Wingdings" w:hAnsi="Wingdings" w:hint="default"/>
+      </w:rPr>
+    </w:lvl>
+    <w:lvl w:ilvl="6" w:tplc="04100001" w:tentative="1">
+      <w:start w:val="1"/>
+      <w:numFmt w:val="bullet"/>
+      <w:lvlText w:val=""/>
+      <w:lvlJc w:val="left"/>
+      <w:pPr>
+        <w:ind w:left="5040" w:hanging="360"/>
+      </w:pPr>
+      <w:rPr>
+        <w:rFonts w:ascii="Symbol" w:hAnsi="Symbol" w:hint="default"/>
+      </w:rPr>
+    </w:lvl>
+    <w:lvl w:ilvl="7" w:tplc="04100003" w:tentative="1">
+      <w:start w:val="1"/>
+      <w:numFmt w:val="bullet"/>
+      <w:lvlText w:val="o"/>
+      <w:lvlJc w:val="left"/>
+      <w:pPr>
+        <w:ind w:left="5760" w:hanging="360"/>
+      </w:pPr>
+      <w:rPr>
+        <w:rFonts w:ascii="Courier New" w:hAnsi="Courier New" w:cs="Courier New" w:hint="default"/>
+      </w:rPr>
+    </w:lvl>
+    <w:lvl w:ilvl="8" w:tplc="04100005" w:tentative="1">
+      <w:start w:val="1"/>
+      <w:numFmt w:val="bullet"/>
+      <w:lvlText w:val=""/>
+      <w:lvlJc w:val="left"/>
+      <w:pPr>
+        <w:ind w:left="6480" w:hanging="360"/>
+      </w:pPr>
+      <w:rPr>
+        <w:rFonts w:ascii="Wingdings" w:hAnsi="Wingdings" w:hint="default"/>
+      </w:rPr>
+    </w:lvl>
+  </w:abstractNum>
+  <w:num w:numId="1">
+    <w:abstractNumId w:val="0"/>
+  </w:num>
+</w:numbering>
 </file>
 
 <file path=word/styles.xml><?xml version="1.0" encoding="utf-8"?>
@@ -3534,6 +4749,71 @@
     <w:qFormat/>
     <w:rsid w:val="005A67FF"/>
   </w:style>
+  <w:style w:type="paragraph" w:styleId="Titolo1">
+    <w:name w:val="heading 1"/>
+    <w:basedOn w:val="Normale"/>
+    <w:next w:val="Normale"/>
+    <w:link w:val="Titolo1Carattere"/>
+    <w:uiPriority w:val="9"/>
+    <w:qFormat/>
+    <w:rsid w:val="0046465C"/>
+    <w:pPr>
+      <w:keepNext/>
+      <w:keepLines/>
+      <w:spacing w:before="240" w:after="0"/>
+      <w:outlineLvl w:val="0"/>
+    </w:pPr>
+    <w:rPr>
+      <w:rFonts w:asciiTheme="majorHAnsi" w:eastAsiaTheme="majorEastAsia" w:hAnsiTheme="majorHAnsi" w:cstheme="majorBidi"/>
+      <w:color w:val="2F5496" w:themeColor="accent1" w:themeShade="BF"/>
+      <w:sz w:val="32"/>
+      <w:szCs w:val="32"/>
+    </w:rPr>
+  </w:style>
+  <w:style w:type="paragraph" w:styleId="Titolo2">
+    <w:name w:val="heading 2"/>
+    <w:basedOn w:val="Normale"/>
+    <w:next w:val="Normale"/>
+    <w:link w:val="Titolo2Carattere"/>
+    <w:uiPriority w:val="9"/>
+    <w:unhideWhenUsed/>
+    <w:qFormat/>
+    <w:rsid w:val="0046465C"/>
+    <w:pPr>
+      <w:keepNext/>
+      <w:keepLines/>
+      <w:spacing w:before="40" w:after="0"/>
+      <w:outlineLvl w:val="1"/>
+    </w:pPr>
+    <w:rPr>
+      <w:rFonts w:asciiTheme="majorHAnsi" w:eastAsiaTheme="majorEastAsia" w:hAnsiTheme="majorHAnsi" w:cstheme="majorBidi"/>
+      <w:color w:val="2F5496" w:themeColor="accent1" w:themeShade="BF"/>
+      <w:sz w:val="26"/>
+      <w:szCs w:val="26"/>
+    </w:rPr>
+  </w:style>
+  <w:style w:type="paragraph" w:styleId="Titolo3">
+    <w:name w:val="heading 3"/>
+    <w:basedOn w:val="Normale"/>
+    <w:next w:val="Normale"/>
+    <w:link w:val="Titolo3Carattere"/>
+    <w:uiPriority w:val="9"/>
+    <w:unhideWhenUsed/>
+    <w:qFormat/>
+    <w:rsid w:val="0046465C"/>
+    <w:pPr>
+      <w:keepNext/>
+      <w:keepLines/>
+      <w:spacing w:before="40" w:after="0"/>
+      <w:outlineLvl w:val="2"/>
+    </w:pPr>
+    <w:rPr>
+      <w:rFonts w:asciiTheme="majorHAnsi" w:eastAsiaTheme="majorEastAsia" w:hAnsiTheme="majorHAnsi" w:cstheme="majorBidi"/>
+      <w:color w:val="1F3763" w:themeColor="accent1" w:themeShade="7F"/>
+      <w:sz w:val="24"/>
+      <w:szCs w:val="24"/>
+    </w:rPr>
+  </w:style>
   <w:style w:type="character" w:default="1" w:styleId="Carpredefinitoparagrafo">
     <w:name w:val="Default Paragraph Font"/>
     <w:uiPriority w:val="1"/>
@@ -3579,6 +4859,56 @@
         <w:insideV w:val="single" w:sz="4" w:space="0" w:color="auto"/>
       </w:tblBorders>
     </w:tblPr>
+  </w:style>
+  <w:style w:type="paragraph" w:styleId="Paragrafoelenco">
+    <w:name w:val="List Paragraph"/>
+    <w:basedOn w:val="Normale"/>
+    <w:uiPriority w:val="34"/>
+    <w:qFormat/>
+    <w:rsid w:val="00FC23FE"/>
+    <w:pPr>
+      <w:ind w:left="720"/>
+      <w:contextualSpacing/>
+    </w:pPr>
+  </w:style>
+  <w:style w:type="character" w:customStyle="1" w:styleId="Titolo2Carattere">
+    <w:name w:val="Titolo 2 Carattere"/>
+    <w:basedOn w:val="Carpredefinitoparagrafo"/>
+    <w:link w:val="Titolo2"/>
+    <w:uiPriority w:val="9"/>
+    <w:rsid w:val="0046465C"/>
+    <w:rPr>
+      <w:rFonts w:asciiTheme="majorHAnsi" w:eastAsiaTheme="majorEastAsia" w:hAnsiTheme="majorHAnsi" w:cstheme="majorBidi"/>
+      <w:color w:val="2F5496" w:themeColor="accent1" w:themeShade="BF"/>
+      <w:sz w:val="26"/>
+      <w:szCs w:val="26"/>
+    </w:rPr>
+  </w:style>
+  <w:style w:type="character" w:customStyle="1" w:styleId="Titolo1Carattere">
+    <w:name w:val="Titolo 1 Carattere"/>
+    <w:basedOn w:val="Carpredefinitoparagrafo"/>
+    <w:link w:val="Titolo1"/>
+    <w:uiPriority w:val="9"/>
+    <w:rsid w:val="0046465C"/>
+    <w:rPr>
+      <w:rFonts w:asciiTheme="majorHAnsi" w:eastAsiaTheme="majorEastAsia" w:hAnsiTheme="majorHAnsi" w:cstheme="majorBidi"/>
+      <w:color w:val="2F5496" w:themeColor="accent1" w:themeShade="BF"/>
+      <w:sz w:val="32"/>
+      <w:szCs w:val="32"/>
+    </w:rPr>
+  </w:style>
+  <w:style w:type="character" w:customStyle="1" w:styleId="Titolo3Carattere">
+    <w:name w:val="Titolo 3 Carattere"/>
+    <w:basedOn w:val="Carpredefinitoparagrafo"/>
+    <w:link w:val="Titolo3"/>
+    <w:uiPriority w:val="9"/>
+    <w:rsid w:val="0046465C"/>
+    <w:rPr>
+      <w:rFonts w:asciiTheme="majorHAnsi" w:eastAsiaTheme="majorEastAsia" w:hAnsiTheme="majorHAnsi" w:cstheme="majorBidi"/>
+      <w:color w:val="1F3763" w:themeColor="accent1" w:themeShade="7F"/>
+      <w:sz w:val="24"/>
+      <w:szCs w:val="24"/>
+    </w:rPr>
   </w:style>
 </w:styles>
 </file>

</xml_diff>

<commit_message>
Piccola modifica quaderno asssembly.
</commit_message>
<xml_diff>
--- a/Assembly/EMU8086/QuadernoAssembly.docx
+++ b/Assembly/EMU8086/QuadernoAssembly.docx
@@ -1,7 +1,53 @@
 
 <file path=word/document.xml><?xml version="1.0" encoding="utf-8"?>
-<w:document xmlns:wpc="http://schemas.microsoft.com/office/word/2010/wordprocessingCanvas" xmlns:cx="http://schemas.microsoft.com/office/drawing/2014/chartex" xmlns:cx1="http://schemas.microsoft.com/office/drawing/2015/9/8/chartex" xmlns:cx2="http://schemas.microsoft.com/office/drawing/2015/10/21/chartex" xmlns:cx3="http://schemas.microsoft.com/office/drawing/2016/5/9/chartex" xmlns:cx4="http://schemas.microsoft.com/office/drawing/2016/5/10/chartex" xmlns:cx5="http://schemas.microsoft.com/office/drawing/2016/5/11/chartex" xmlns:cx6="http://schemas.microsoft.com/office/drawing/2016/5/12/chartex" xmlns:cx7="http://schemas.microsoft.com/office/drawing/2016/5/13/chartex" xmlns:cx8="http://schemas.microsoft.com/office/drawing/2016/5/14/chartex" xmlns:mc="http://schemas.openxmlformats.org/markup-compatibility/2006" xmlns:aink="http://schemas.microsoft.com/office/drawing/2016/ink" xmlns:am3d="http://schemas.microsoft.com/office/drawing/2017/model3d" xmlns:o="urn:schemas-microsoft-com:office:office" xmlns:r="http://schemas.openxmlformats.org/officeDocument/2006/relationships" xmlns:m="http://schemas.openxmlformats.org/officeDocument/2006/math" xmlns:v="urn:schemas-microsoft-com:vml" xmlns:wp14="http://schemas.microsoft.com/office/word/2010/wordprocessingDrawing" xmlns:wp="http://schemas.openxmlformats.org/drawingml/2006/wordprocessingDrawing" xmlns:w10="urn:schemas-microsoft-com:office:word" xmlns:w="http://schemas.openxmlformats.org/wordprocessingml/2006/main" xmlns:w14="http://schemas.microsoft.com/office/word/2010/wordml" xmlns:w15="http://schemas.microsoft.com/office/word/2012/wordml" xmlns:w16cex="http://schemas.microsoft.com/office/word/2018/wordml/cex" xmlns:w16cid="http://schemas.microsoft.com/office/word/2016/wordml/cid" xmlns:w16="http://schemas.microsoft.com/office/word/2018/wordml" xmlns:w16se="http://schemas.microsoft.com/office/word/2015/wordml/symex" xmlns:wpg="http://schemas.microsoft.com/office/word/2010/wordprocessingGroup" xmlns:wpi="http://schemas.microsoft.com/office/word/2010/wordprocessingInk" xmlns:wne="http://schemas.microsoft.com/office/word/2006/wordml" xmlns:wps="http://schemas.microsoft.com/office/word/2010/wordprocessingShape" mc:Ignorable="w14 w15 w16se w16cid w16 w16cex wp14">
+<w:document xmlns:wpc="http://schemas.microsoft.com/office/word/2010/wordprocessingCanvas" xmlns:cx="http://schemas.microsoft.com/office/drawing/2014/chartex" xmlns:cx1="http://schemas.microsoft.com/office/drawing/2015/9/8/chartex" xmlns:cx2="http://schemas.microsoft.com/office/drawing/2015/10/21/chartex" xmlns:cx3="http://schemas.microsoft.com/office/drawing/2016/5/9/chartex" xmlns:cx4="http://schemas.microsoft.com/office/drawing/2016/5/10/chartex" xmlns:cx5="http://schemas.microsoft.com/office/drawing/2016/5/11/chartex" xmlns:cx6="http://schemas.microsoft.com/office/drawing/2016/5/12/chartex" xmlns:cx7="http://schemas.microsoft.com/office/drawing/2016/5/13/chartex" xmlns:cx8="http://schemas.microsoft.com/office/drawing/2016/5/14/chartex" xmlns:mc="http://schemas.openxmlformats.org/markup-compatibility/2006" xmlns:aink="http://schemas.microsoft.com/office/drawing/2016/ink" xmlns:am3d="http://schemas.microsoft.com/office/drawing/2017/model3d" xmlns:o="urn:schemas-microsoft-com:office:office" xmlns:r="http://schemas.openxmlformats.org/officeDocument/2006/relationships" xmlns:m="http://schemas.openxmlformats.org/officeDocument/2006/math" xmlns:v="urn:schemas-microsoft-com:vml" xmlns:wp14="http://schemas.microsoft.com/office/word/2010/wordprocessingDrawing" xmlns:wp="http://schemas.openxmlformats.org/drawingml/2006/wordprocessingDrawing" xmlns:w10="urn:schemas-microsoft-com:office:word" xmlns:w="http://schemas.openxmlformats.org/wordprocessingml/2006/main" xmlns:w14="http://schemas.microsoft.com/office/word/2010/wordml" xmlns:w15="http://schemas.microsoft.com/office/word/2012/wordml" xmlns:w16cex="http://schemas.microsoft.com/office/word/2018/wordml/cex" xmlns:w16cid="http://schemas.microsoft.com/office/word/2016/wordml/cid" xmlns:w16="http://schemas.microsoft.com/office/word/2018/wordml" xmlns:w16sdtdh="http://schemas.microsoft.com/office/word/2020/wordml/sdtdatahash" xmlns:w16se="http://schemas.microsoft.com/office/word/2015/wordml/symex" xmlns:wpg="http://schemas.microsoft.com/office/word/2010/wordprocessingGroup" xmlns:wpi="http://schemas.microsoft.com/office/word/2010/wordprocessingInk" xmlns:wne="http://schemas.microsoft.com/office/word/2006/wordml" xmlns:wps="http://schemas.microsoft.com/office/word/2010/wordprocessingShape" mc:Ignorable="w14 w15 w16se w16cid w16 w16cex w16sdtdh wp14">
   <w:body>
+    <w:p>
+      <w:pPr>
+        <w:pStyle w:val="Titolo"/>
+        <w:jc w:val="center"/>
+        <w:rPr>
+          <w:color w:val="4472C4" w:themeColor="accent1"/>
+          <w:spacing w:val="0"/>
+          <w14:shadow w14:blurRad="38100" w14:dist="25400" w14:dir="5400000" w14:sx="100000" w14:sy="100000" w14:kx="0" w14:ky="0" w14:algn="ctr">
+            <w14:srgbClr w14:val="6E747A">
+              <w14:alpha w14:val="57000"/>
+            </w14:srgbClr>
+          </w14:shadow>
+          <w14:textOutline w14:w="0" w14:cap="flat" w14:cmpd="sng" w14:algn="ctr">
+            <w14:noFill/>
+            <w14:prstDash w14:val="solid"/>
+            <w14:round/>
+          </w14:textOutline>
+        </w:rPr>
+      </w:pPr>
+      <w:r>
+        <w:rPr>
+          <w:color w:val="4472C4" w:themeColor="accent1"/>
+          <w:spacing w:val="0"/>
+          <w14:shadow w14:blurRad="38100" w14:dist="25400" w14:dir="5400000" w14:sx="100000" w14:sy="100000" w14:kx="0" w14:ky="0" w14:algn="ctr">
+            <w14:srgbClr w14:val="6E747A">
+              <w14:alpha w14:val="57000"/>
+            </w14:srgbClr>
+          </w14:shadow>
+          <w14:textOutline w14:w="0" w14:cap="flat" w14:cmpd="sng" w14:algn="ctr">
+            <w14:noFill/>
+            <w14:prstDash w14:val="solid"/>
+            <w14:round/>
+          </w14:textOutline>
+        </w:rPr>
+        <w:t>Quaderno Gabriele Caretti</w:t>
+      </w:r>
+    </w:p>
+    <w:p>
+      <w:pPr>
+        <w:jc w:val="center"/>
+      </w:pPr>
+      <w:r>
+        <w:t>Il quaderno comprende anche alcuni esercizi in più fatti in casi particolari in cui si finisse in anticipo l’esercizio principale e quindi venisse assegnata una variante da fare, sono 20 in totale ma arrivano al 22, infatti questi sono i numeri segnati man mano durante lo svolgimento.</w:t>
+      </w:r>
+    </w:p>
+    <w:p/>
     <w:tbl>
       <w:tblPr>
         <w:tblStyle w:val="Grigliatabella"/>
@@ -84,15 +130,7 @@
           <w:p/>
           <w:p>
             <w:r>
-              <w:t>Il programma assembly dovrà svolgere l’</w:t>
-            </w:r>
-            <w:proofErr w:type="spellStart"/>
-            <w:r>
-              <w:t>espressioen</w:t>
-            </w:r>
-            <w:proofErr w:type="spellEnd"/>
-            <w:r>
-              <w:t xml:space="preserve"> W=X-2Y+3Z. L’unico registro usato sarà l’accumulatore AX. Le moltiplicazioni verranno svolte tramite somme successive: ossia 2Y=Y+Y.</w:t>
+              <w:t>Il programma assembly dovrà svolgere l’espressioen W=X-2Y+3Z. L’unico registro usato sarà l’accumulatore AX. Le moltiplicazioni verranno svolte tramite somme successive: ossia 2Y=Y+Y.</w:t>
             </w:r>
           </w:p>
           <w:p/>
@@ -118,13 +156,8 @@
             <w:tcW w:w="9628" w:type="dxa"/>
           </w:tcPr>
           <w:p>
-            <w:proofErr w:type="spellStart"/>
-            <w:r>
-              <w:t>Screenshot</w:t>
-            </w:r>
-            <w:proofErr w:type="spellEnd"/>
-            <w:r>
-              <w:t xml:space="preserve"> codifica in Assembly</w:t>
+            <w:r>
+              <w:t>Screenshot codifica in Assembly</w:t>
             </w:r>
           </w:p>
           <w:p>
@@ -213,13 +246,8 @@
             <w:tcW w:w="9628" w:type="dxa"/>
           </w:tcPr>
           <w:p>
-            <w:proofErr w:type="spellStart"/>
-            <w:r>
-              <w:t>Screenshot</w:t>
-            </w:r>
-            <w:proofErr w:type="spellEnd"/>
-            <w:r>
-              <w:t xml:space="preserve"> risultati</w:t>
+            <w:r>
+              <w:t>Screenshot risultati</w:t>
             </w:r>
           </w:p>
           <w:p>
@@ -344,7 +372,6 @@
               <w:outlineLvl w:val="1"/>
             </w:pPr>
             <w:r>
-              <w:lastRenderedPageBreak/>
               <w:t xml:space="preserve">RELAZIONE DI LABORATORIO </w:t>
             </w:r>
             <w:r>
@@ -433,13 +460,8 @@
             <w:tcW w:w="9628" w:type="dxa"/>
           </w:tcPr>
           <w:p>
-            <w:proofErr w:type="spellStart"/>
-            <w:r>
-              <w:t>Screenshot</w:t>
-            </w:r>
-            <w:proofErr w:type="spellEnd"/>
-            <w:r>
-              <w:t xml:space="preserve"> codifica in Assembly</w:t>
+            <w:r>
+              <w:t>Screenshot codifica in Assembly</w:t>
             </w:r>
           </w:p>
           <w:p>
@@ -450,6 +472,7 @@
               <w:rPr>
                 <w:noProof/>
               </w:rPr>
+              <w:lastRenderedPageBreak/>
               <w:drawing>
                 <wp:inline distT="0" distB="0" distL="0" distR="0" wp14:anchorId="2C9E9EDB" wp14:editId="5C40F599">
                   <wp:extent cx="6115050" cy="4210050"/>
@@ -528,13 +551,8 @@
             <w:tcW w:w="9628" w:type="dxa"/>
           </w:tcPr>
           <w:p>
-            <w:proofErr w:type="spellStart"/>
-            <w:r>
-              <w:t>Screenshot</w:t>
-            </w:r>
-            <w:proofErr w:type="spellEnd"/>
-            <w:r>
-              <w:t xml:space="preserve"> risultati</w:t>
+            <w:r>
+              <w:t>Screenshot risultati</w:t>
             </w:r>
           </w:p>
           <w:p>
@@ -545,6 +563,7 @@
               <w:rPr>
                 <w:noProof/>
               </w:rPr>
+              <w:lastRenderedPageBreak/>
               <w:drawing>
                 <wp:inline distT="0" distB="0" distL="0" distR="0" wp14:anchorId="431AD7B5" wp14:editId="77D20E85">
                   <wp:extent cx="5362575" cy="4257675"/>
@@ -654,117 +673,107 @@
               <w:outlineLvl w:val="1"/>
             </w:pPr>
             <w:r>
+              <w:t xml:space="preserve">RELAZIONE DI LABORATORIO </w:t>
+            </w:r>
+            <w:r>
+              <w:t>N.3</w:t>
+            </w:r>
+          </w:p>
+        </w:tc>
+      </w:tr>
+    </w:tbl>
+    <w:p/>
+    <w:tbl>
+      <w:tblPr>
+        <w:tblStyle w:val="Grigliatabella"/>
+        <w:tblW w:w="0" w:type="auto"/>
+        <w:tblLook w:val="04A0" w:firstRow="1" w:lastRow="0" w:firstColumn="1" w:lastColumn="0" w:noHBand="0" w:noVBand="1"/>
+      </w:tblPr>
+      <w:tblGrid>
+        <w:gridCol w:w="9628"/>
+      </w:tblGrid>
+      <w:tr>
+        <w:tc>
+          <w:tcPr>
+            <w:tcW w:w="9628" w:type="dxa"/>
+          </w:tcPr>
+          <w:p>
+            <w:r>
+              <w:t>Titolo:</w:t>
+            </w:r>
+            <w:r>
+              <w:t xml:space="preserve"> Moltiplicazione per </w:t>
+            </w:r>
+            <w:proofErr w:type="gramStart"/>
+            <w:r>
+              <w:t>2</w:t>
+            </w:r>
+            <w:proofErr w:type="gramEnd"/>
+            <w:r>
+              <w:t xml:space="preserve"> tramite ROL (ROTATE LEFT) del contenuto di un registro.</w:t>
+            </w:r>
+          </w:p>
+        </w:tc>
+      </w:tr>
+    </w:tbl>
+    <w:p/>
+    <w:p/>
+    <w:tbl>
+      <w:tblPr>
+        <w:tblStyle w:val="Grigliatabella"/>
+        <w:tblW w:w="0" w:type="auto"/>
+        <w:tblLook w:val="04A0" w:firstRow="1" w:lastRow="0" w:firstColumn="1" w:lastColumn="0" w:noHBand="0" w:noVBand="1"/>
+      </w:tblPr>
+      <w:tblGrid>
+        <w:gridCol w:w="9628"/>
+      </w:tblGrid>
+      <w:tr>
+        <w:tc>
+          <w:tcPr>
+            <w:tcW w:w="9628" w:type="dxa"/>
+          </w:tcPr>
+          <w:p>
+            <w:r>
+              <w:t>Descrizione di ciò che dovrà svolgere il programma Assembly</w:t>
+            </w:r>
+            <w:r>
+              <w:t>:</w:t>
+            </w:r>
+          </w:p>
+          <w:p/>
+          <w:p>
+            <w:r>
+              <w:t xml:space="preserve">Tramite l’istruzione ROL (ROTATE LEFT) sarà effettuata la moltiplicazione del contenuto di un registro (AX in questo caso che assume il valore della DW word A1 -&gt; 0002h) per 2, dando come risultato il doppio del </w:t>
+            </w:r>
+            <w:r>
               <w:lastRenderedPageBreak/>
-              <w:t xml:space="preserve">RELAZIONE DI LABORATORIO </w:t>
-            </w:r>
-            <w:r>
-              <w:t>N.3</w:t>
-            </w:r>
-          </w:p>
-        </w:tc>
-      </w:tr>
-    </w:tbl>
-    <w:p/>
-    <w:tbl>
-      <w:tblPr>
-        <w:tblStyle w:val="Grigliatabella"/>
-        <w:tblW w:w="0" w:type="auto"/>
-        <w:tblLook w:val="04A0" w:firstRow="1" w:lastRow="0" w:firstColumn="1" w:lastColumn="0" w:noHBand="0" w:noVBand="1"/>
-      </w:tblPr>
-      <w:tblGrid>
-        <w:gridCol w:w="9628"/>
-      </w:tblGrid>
-      <w:tr>
-        <w:tc>
-          <w:tcPr>
-            <w:tcW w:w="9628" w:type="dxa"/>
-          </w:tcPr>
-          <w:p>
-            <w:r>
-              <w:t>Titolo:</w:t>
-            </w:r>
-            <w:r>
-              <w:t xml:space="preserve"> Moltiplicazione per </w:t>
-            </w:r>
-            <w:proofErr w:type="gramStart"/>
-            <w:r>
-              <w:t>2</w:t>
-            </w:r>
-            <w:proofErr w:type="gramEnd"/>
-            <w:r>
-              <w:t xml:space="preserve"> tramite ROL (ROTATE LEFT) del contenuto di un registro.</w:t>
-            </w:r>
-          </w:p>
-        </w:tc>
-      </w:tr>
-    </w:tbl>
-    <w:p/>
-    <w:p/>
-    <w:tbl>
-      <w:tblPr>
-        <w:tblStyle w:val="Grigliatabella"/>
-        <w:tblW w:w="0" w:type="auto"/>
-        <w:tblLook w:val="04A0" w:firstRow="1" w:lastRow="0" w:firstColumn="1" w:lastColumn="0" w:noHBand="0" w:noVBand="1"/>
-      </w:tblPr>
-      <w:tblGrid>
-        <w:gridCol w:w="9628"/>
-      </w:tblGrid>
-      <w:tr>
-        <w:tc>
-          <w:tcPr>
-            <w:tcW w:w="9628" w:type="dxa"/>
-          </w:tcPr>
-          <w:p>
-            <w:r>
-              <w:t>Descrizione di ciò che dovrà svolgere il programma Assembly</w:t>
-            </w:r>
-            <w:r>
-              <w:t>:</w:t>
-            </w:r>
-          </w:p>
-          <w:p/>
-          <w:p>
-            <w:r>
-              <w:t xml:space="preserve">Tramite l’istruzione ROL (ROTATE LEFT) sarà effettuata la moltiplicazione del contenuto di un registro (AX in questo caso che assume il valore della DW word A1 -&gt; 0002h) per 2, dando come risultato il doppio del suo valore, il risultato sarà poi copiato in un secondo registro di nome RIS e sarà eseguita l’istruzione di </w:t>
-            </w:r>
-            <w:proofErr w:type="spellStart"/>
-            <w:r>
-              <w:t>return</w:t>
-            </w:r>
-            <w:proofErr w:type="spellEnd"/>
-            <w:r>
-              <w:t xml:space="preserve"> al DOS alla fine.</w:t>
-            </w:r>
-          </w:p>
-        </w:tc>
-      </w:tr>
-    </w:tbl>
-    <w:p/>
-    <w:p/>
-    <w:p/>
-    <w:p/>
-    <w:tbl>
-      <w:tblPr>
-        <w:tblStyle w:val="Grigliatabella"/>
-        <w:tblW w:w="0" w:type="auto"/>
-        <w:tblLook w:val="04A0" w:firstRow="1" w:lastRow="0" w:firstColumn="1" w:lastColumn="0" w:noHBand="0" w:noVBand="1"/>
-      </w:tblPr>
-      <w:tblGrid>
-        <w:gridCol w:w="9628"/>
-      </w:tblGrid>
-      <w:tr>
-        <w:tc>
-          <w:tcPr>
-            <w:tcW w:w="9628" w:type="dxa"/>
-          </w:tcPr>
-          <w:p>
-            <w:proofErr w:type="spellStart"/>
-            <w:r>
-              <w:t>Screenshot</w:t>
-            </w:r>
-            <w:proofErr w:type="spellEnd"/>
-            <w:r>
-              <w:t xml:space="preserve"> codifica in Assembly</w:t>
+              <w:t>suo valore, il risultato sarà poi copiato in un secondo registro di nome RIS e sarà eseguita l’istruzione di return al DOS alla fine.</w:t>
+            </w:r>
+          </w:p>
+        </w:tc>
+      </w:tr>
+    </w:tbl>
+    <w:p/>
+    <w:p/>
+    <w:p/>
+    <w:p/>
+    <w:tbl>
+      <w:tblPr>
+        <w:tblStyle w:val="Grigliatabella"/>
+        <w:tblW w:w="0" w:type="auto"/>
+        <w:tblLook w:val="04A0" w:firstRow="1" w:lastRow="0" w:firstColumn="1" w:lastColumn="0" w:noHBand="0" w:noVBand="1"/>
+      </w:tblPr>
+      <w:tblGrid>
+        <w:gridCol w:w="9628"/>
+      </w:tblGrid>
+      <w:tr>
+        <w:tc>
+          <w:tcPr>
+            <w:tcW w:w="9628" w:type="dxa"/>
+          </w:tcPr>
+          <w:p>
+            <w:r>
+              <w:t>Screenshot codifica in Assembly</w:t>
             </w:r>
           </w:p>
           <w:p>
@@ -853,13 +862,8 @@
             <w:tcW w:w="9628" w:type="dxa"/>
           </w:tcPr>
           <w:p>
-            <w:proofErr w:type="spellStart"/>
-            <w:r>
-              <w:t>Screenshot</w:t>
-            </w:r>
-            <w:proofErr w:type="spellEnd"/>
-            <w:r>
-              <w:t xml:space="preserve"> risultati</w:t>
+            <w:r>
+              <w:t>Screenshot risultati</w:t>
             </w:r>
           </w:p>
           <w:p>
@@ -870,6 +874,7 @@
               <w:rPr>
                 <w:noProof/>
               </w:rPr>
+              <w:lastRenderedPageBreak/>
               <w:drawing>
                 <wp:inline distT="0" distB="0" distL="0" distR="0" wp14:anchorId="5B83E204" wp14:editId="6D828BCB">
                   <wp:extent cx="5381625" cy="3276600"/>
@@ -1059,46 +1064,33 @@
           <w:p/>
           <w:p>
             <w:r>
-              <w:t xml:space="preserve">Tramite l’istruzione ROL (ROTATE LEFT) sarà effettuata la moltiplicazione del contenuto di un registro (AX in questo caso che assume il valore della DW word A1 -&gt; 0002h) per 8, dando come risultato il la moltiplicazione per 8 del valore, il risultato sarà poi copiato in un secondo registro di nome RIS e sarà eseguita l’istruzione di </w:t>
-            </w:r>
-            <w:proofErr w:type="spellStart"/>
-            <w:r>
-              <w:t>return</w:t>
-            </w:r>
-            <w:proofErr w:type="spellEnd"/>
-            <w:r>
-              <w:t xml:space="preserve"> al DOS alla fine.</w:t>
-            </w:r>
-          </w:p>
-        </w:tc>
-      </w:tr>
-    </w:tbl>
-    <w:p/>
-    <w:p/>
-    <w:p/>
-    <w:p/>
-    <w:tbl>
-      <w:tblPr>
-        <w:tblStyle w:val="Grigliatabella"/>
-        <w:tblW w:w="0" w:type="auto"/>
-        <w:tblLook w:val="04A0" w:firstRow="1" w:lastRow="0" w:firstColumn="1" w:lastColumn="0" w:noHBand="0" w:noVBand="1"/>
-      </w:tblPr>
-      <w:tblGrid>
-        <w:gridCol w:w="9628"/>
-      </w:tblGrid>
-      <w:tr>
-        <w:tc>
-          <w:tcPr>
-            <w:tcW w:w="9628" w:type="dxa"/>
-          </w:tcPr>
-          <w:p>
-            <w:proofErr w:type="spellStart"/>
-            <w:r>
-              <w:t>Screenshot</w:t>
-            </w:r>
-            <w:proofErr w:type="spellEnd"/>
-            <w:r>
-              <w:t xml:space="preserve"> codifica in Assembly</w:t>
+              <w:t>Tramite l’istruzione ROL (ROTATE LEFT) sarà effettuata la moltiplicazione del contenuto di un registro (AX in questo caso che assume il valore della DW word A1 -&gt; 0002h) per 8, dando come risultato il la moltiplicazione per 8 del valore, il risultato sarà poi copiato in un secondo registro di nome RIS e sarà eseguita l’istruzione di return al DOS alla fine.</w:t>
+            </w:r>
+          </w:p>
+        </w:tc>
+      </w:tr>
+    </w:tbl>
+    <w:p/>
+    <w:p/>
+    <w:p/>
+    <w:p/>
+    <w:tbl>
+      <w:tblPr>
+        <w:tblStyle w:val="Grigliatabella"/>
+        <w:tblW w:w="0" w:type="auto"/>
+        <w:tblLook w:val="04A0" w:firstRow="1" w:lastRow="0" w:firstColumn="1" w:lastColumn="0" w:noHBand="0" w:noVBand="1"/>
+      </w:tblPr>
+      <w:tblGrid>
+        <w:gridCol w:w="9628"/>
+      </w:tblGrid>
+      <w:tr>
+        <w:tc>
+          <w:tcPr>
+            <w:tcW w:w="9628" w:type="dxa"/>
+          </w:tcPr>
+          <w:p>
+            <w:r>
+              <w:t>Screenshot codifica in Assembly</w:t>
             </w:r>
           </w:p>
           <w:p>
@@ -1187,13 +1179,8 @@
             <w:tcW w:w="9628" w:type="dxa"/>
           </w:tcPr>
           <w:p>
-            <w:proofErr w:type="spellStart"/>
-            <w:r>
-              <w:t>Screenshot</w:t>
-            </w:r>
-            <w:proofErr w:type="spellEnd"/>
-            <w:r>
-              <w:t xml:space="preserve"> risultati</w:t>
+            <w:r>
+              <w:t>Screenshot risultati</w:t>
             </w:r>
           </w:p>
           <w:p>
@@ -1401,15 +1388,7 @@
           </w:p>
           <w:p>
             <w:r>
-              <w:t xml:space="preserve">funzione dell'istruzione ROR (Rotate </w:t>
-            </w:r>
-            <w:proofErr w:type="spellStart"/>
-            <w:r>
-              <w:t>right</w:t>
-            </w:r>
-            <w:proofErr w:type="spellEnd"/>
-            <w:r>
-              <w:t>).</w:t>
+              <w:t>funzione dell'istruzione ROR (Rotate right).</w:t>
             </w:r>
           </w:p>
           <w:p>
@@ -1454,15 +1433,7 @@
           </w:p>
           <w:p>
             <w:r>
-              <w:t xml:space="preserve">sta per </w:t>
-            </w:r>
-            <w:proofErr w:type="spellStart"/>
-            <w:r>
-              <w:t>right</w:t>
-            </w:r>
-            <w:proofErr w:type="spellEnd"/>
-            <w:r>
-              <w:t xml:space="preserve"> e va verso destra invece di sinistra) specificandolo</w:t>
+              <w:t>sta per right e va verso destra invece di sinistra) specificandolo</w:t>
             </w:r>
           </w:p>
           <w:p>
@@ -1471,13 +1442,8 @@
             </w:r>
           </w:p>
           <w:p>
-            <w:proofErr w:type="spellStart"/>
-            <w:r>
-              <w:t>Recap</w:t>
-            </w:r>
-            <w:proofErr w:type="spellEnd"/>
-            <w:r>
-              <w:t xml:space="preserve"> di quello detto, è l'opposto del ROL.</w:t>
+            <w:r>
+              <w:t>Recap di quello detto, è l'opposto del ROL.</w:t>
             </w:r>
           </w:p>
         </w:tc>
@@ -1526,13 +1492,8 @@
             <w:tcW w:w="9628" w:type="dxa"/>
           </w:tcPr>
           <w:p>
-            <w:proofErr w:type="spellStart"/>
-            <w:r>
-              <w:t>Screenshot</w:t>
-            </w:r>
-            <w:proofErr w:type="spellEnd"/>
-            <w:r>
-              <w:t xml:space="preserve"> codifica in Assembly</w:t>
+            <w:r>
+              <w:t>Screenshot codifica in Assembly</w:t>
             </w:r>
           </w:p>
           <w:p>
@@ -1626,13 +1587,8 @@
             <w:tcW w:w="9628" w:type="dxa"/>
           </w:tcPr>
           <w:p>
-            <w:proofErr w:type="spellStart"/>
-            <w:r>
-              <w:t>Screenshot</w:t>
-            </w:r>
-            <w:proofErr w:type="spellEnd"/>
-            <w:r>
-              <w:t xml:space="preserve"> risultati</w:t>
+            <w:r>
+              <w:t>Screenshot risultati</w:t>
             </w:r>
             <w:r>
               <w:t xml:space="preserve"> (1 e 2)</w:t>
@@ -1925,13 +1881,8 @@
             <w:tcW w:w="9628" w:type="dxa"/>
           </w:tcPr>
           <w:p>
-            <w:proofErr w:type="spellStart"/>
-            <w:r>
-              <w:t>Screenshot</w:t>
-            </w:r>
-            <w:proofErr w:type="spellEnd"/>
-            <w:r>
-              <w:t xml:space="preserve"> codifica in Assembly</w:t>
+            <w:r>
+              <w:t>Screenshot codifica in Assembly</w:t>
             </w:r>
           </w:p>
           <w:p>
@@ -2015,13 +1966,8 @@
             <w:tcW w:w="9628" w:type="dxa"/>
           </w:tcPr>
           <w:p>
-            <w:proofErr w:type="spellStart"/>
-            <w:r>
-              <w:t>Screenshot</w:t>
-            </w:r>
-            <w:proofErr w:type="spellEnd"/>
-            <w:r>
-              <w:t xml:space="preserve"> risultati</w:t>
+            <w:r>
+              <w:t>Screenshot risultati</w:t>
             </w:r>
           </w:p>
           <w:p>
@@ -2253,14 +2199,9 @@
             <w:tcW w:w="9628" w:type="dxa"/>
           </w:tcPr>
           <w:p>
-            <w:proofErr w:type="spellStart"/>
             <w:r>
               <w:lastRenderedPageBreak/>
-              <w:t>Screenshot</w:t>
-            </w:r>
-            <w:proofErr w:type="spellEnd"/>
-            <w:r>
-              <w:t xml:space="preserve"> codifica in Assembly</w:t>
+              <w:t>Screenshot codifica in Assembly</w:t>
             </w:r>
             <w:r>
               <w:rPr>
@@ -2404,14 +2345,9 @@
             <w:tcW w:w="9628" w:type="dxa"/>
           </w:tcPr>
           <w:p>
-            <w:proofErr w:type="spellStart"/>
             <w:r>
               <w:lastRenderedPageBreak/>
-              <w:t>Screenshot</w:t>
-            </w:r>
-            <w:proofErr w:type="spellEnd"/>
-            <w:r>
-              <w:t xml:space="preserve"> risultati</w:t>
+              <w:t>Screenshot risultati</w:t>
             </w:r>
           </w:p>
           <w:p>
@@ -2632,13 +2568,8 @@
             <w:tcW w:w="9628" w:type="dxa"/>
           </w:tcPr>
           <w:p>
-            <w:proofErr w:type="spellStart"/>
-            <w:r>
-              <w:t>Screenshot</w:t>
-            </w:r>
-            <w:proofErr w:type="spellEnd"/>
-            <w:r>
-              <w:t xml:space="preserve"> codifica in Assembly</w:t>
+            <w:r>
+              <w:t>Screenshot codifica in Assembly</w:t>
             </w:r>
           </w:p>
           <w:p>
@@ -2729,14 +2660,9 @@
             <w:tcW w:w="9628" w:type="dxa"/>
           </w:tcPr>
           <w:p>
-            <w:proofErr w:type="spellStart"/>
             <w:r>
               <w:lastRenderedPageBreak/>
-              <w:t>Screenshot</w:t>
-            </w:r>
-            <w:proofErr w:type="spellEnd"/>
-            <w:r>
-              <w:t xml:space="preserve"> risultati</w:t>
+              <w:t>Screenshot risultati</w:t>
             </w:r>
           </w:p>
           <w:p>
@@ -2966,13 +2892,8 @@
             <w:tcW w:w="9628" w:type="dxa"/>
           </w:tcPr>
           <w:p>
-            <w:proofErr w:type="spellStart"/>
-            <w:r>
-              <w:t>Screenshot</w:t>
-            </w:r>
-            <w:proofErr w:type="spellEnd"/>
-            <w:r>
-              <w:t xml:space="preserve"> codifica in Assembly</w:t>
+            <w:r>
+              <w:t>Screenshot codifica in Assembly</w:t>
             </w:r>
           </w:p>
           <w:p>
@@ -3050,13 +2971,8 @@
             <w:tcW w:w="9628" w:type="dxa"/>
           </w:tcPr>
           <w:p>
-            <w:proofErr w:type="spellStart"/>
-            <w:r>
-              <w:t>Screenshot</w:t>
-            </w:r>
-            <w:proofErr w:type="spellEnd"/>
-            <w:r>
-              <w:t xml:space="preserve"> risultati</w:t>
+            <w:r>
+              <w:t>Screenshot risultati</w:t>
             </w:r>
           </w:p>
           <w:p>
@@ -3276,13 +3192,8 @@
             <w:tcW w:w="9628" w:type="dxa"/>
           </w:tcPr>
           <w:p>
-            <w:proofErr w:type="spellStart"/>
-            <w:r>
-              <w:t>Screenshot</w:t>
-            </w:r>
-            <w:proofErr w:type="spellEnd"/>
-            <w:r>
-              <w:t xml:space="preserve"> codifica in Assembly</w:t>
+            <w:r>
+              <w:t>Screenshot codifica in Assembly</w:t>
             </w:r>
           </w:p>
           <w:p>
@@ -3360,13 +3271,8 @@
             <w:tcW w:w="9628" w:type="dxa"/>
           </w:tcPr>
           <w:p>
-            <w:proofErr w:type="spellStart"/>
-            <w:r>
-              <w:t>Screenshot</w:t>
-            </w:r>
-            <w:proofErr w:type="spellEnd"/>
-            <w:r>
-              <w:t xml:space="preserve"> risultati</w:t>
+            <w:r>
+              <w:t>Screenshot risultati</w:t>
             </w:r>
           </w:p>
           <w:p>
@@ -3618,13 +3524,8 @@
             <w:tcW w:w="9628" w:type="dxa"/>
           </w:tcPr>
           <w:p>
-            <w:proofErr w:type="spellStart"/>
-            <w:r>
-              <w:t>Screenshot</w:t>
-            </w:r>
-            <w:proofErr w:type="spellEnd"/>
-            <w:r>
-              <w:t xml:space="preserve"> codifica in Assembly</w:t>
+            <w:r>
+              <w:t>Screenshot codifica in Assembly</w:t>
             </w:r>
           </w:p>
           <w:p>
@@ -3758,14 +3659,9 @@
             <w:tcW w:w="9628" w:type="dxa"/>
           </w:tcPr>
           <w:p>
-            <w:proofErr w:type="spellStart"/>
             <w:r>
               <w:lastRenderedPageBreak/>
-              <w:t>Screenshot</w:t>
-            </w:r>
-            <w:proofErr w:type="spellEnd"/>
-            <w:r>
-              <w:t xml:space="preserve"> risultati</w:t>
+              <w:t>Screenshot risultati</w:t>
             </w:r>
           </w:p>
           <w:p>
@@ -4041,13 +3937,8 @@
             <w:tcW w:w="9628" w:type="dxa"/>
           </w:tcPr>
           <w:p>
-            <w:proofErr w:type="spellStart"/>
-            <w:r>
-              <w:t>Screenshot</w:t>
-            </w:r>
-            <w:proofErr w:type="spellEnd"/>
-            <w:r>
-              <w:t xml:space="preserve"> codifica in Assembly</w:t>
+            <w:r>
+              <w:t>Screenshot codifica in Assembly</w:t>
             </w:r>
           </w:p>
           <w:p>
@@ -4125,13 +4016,8 @@
             <w:tcW w:w="9628" w:type="dxa"/>
           </w:tcPr>
           <w:p>
-            <w:proofErr w:type="spellStart"/>
-            <w:r>
-              <w:t>Screenshot</w:t>
-            </w:r>
-            <w:proofErr w:type="spellEnd"/>
-            <w:r>
-              <w:t xml:space="preserve"> risultati</w:t>
+            <w:r>
+              <w:t>Screenshot risultati</w:t>
             </w:r>
           </w:p>
           <w:p>
@@ -4366,13 +4252,8 @@
             <w:tcW w:w="9628" w:type="dxa"/>
           </w:tcPr>
           <w:p>
-            <w:proofErr w:type="spellStart"/>
-            <w:r>
-              <w:t>Screenshot</w:t>
-            </w:r>
-            <w:proofErr w:type="spellEnd"/>
-            <w:r>
-              <w:t xml:space="preserve"> codifica in Assembly</w:t>
+            <w:r>
+              <w:t>Screenshot codifica in Assembly</w:t>
             </w:r>
           </w:p>
           <w:p>
@@ -4456,14 +4337,9 @@
             <w:tcW w:w="9628" w:type="dxa"/>
           </w:tcPr>
           <w:p>
-            <w:proofErr w:type="spellStart"/>
             <w:r>
               <w:lastRenderedPageBreak/>
-              <w:t>Screenshot</w:t>
-            </w:r>
-            <w:proofErr w:type="spellEnd"/>
-            <w:r>
-              <w:t xml:space="preserve"> risultati</w:t>
+              <w:t>Screenshot risultati</w:t>
             </w:r>
           </w:p>
           <w:p>
@@ -4684,13 +4560,8 @@
             <w:tcW w:w="9628" w:type="dxa"/>
           </w:tcPr>
           <w:p>
-            <w:proofErr w:type="spellStart"/>
-            <w:r>
-              <w:t>Screenshot</w:t>
-            </w:r>
-            <w:proofErr w:type="spellEnd"/>
-            <w:r>
-              <w:t xml:space="preserve"> codifica in Assembly</w:t>
+            <w:r>
+              <w:t>Screenshot codifica in Assembly</w:t>
             </w:r>
           </w:p>
           <w:p>
@@ -4768,13 +4639,8 @@
             <w:tcW w:w="9628" w:type="dxa"/>
           </w:tcPr>
           <w:p>
-            <w:proofErr w:type="spellStart"/>
-            <w:r>
-              <w:t>Screenshot</w:t>
-            </w:r>
-            <w:proofErr w:type="spellEnd"/>
-            <w:r>
-              <w:t xml:space="preserve"> risultati</w:t>
+            <w:r>
+              <w:t>Screenshot risultati</w:t>
             </w:r>
           </w:p>
           <w:p>
@@ -4997,13 +4863,8 @@
             <w:tcW w:w="9628" w:type="dxa"/>
           </w:tcPr>
           <w:p>
-            <w:proofErr w:type="spellStart"/>
-            <w:r>
-              <w:t>Screenshot</w:t>
-            </w:r>
-            <w:proofErr w:type="spellEnd"/>
-            <w:r>
-              <w:t xml:space="preserve"> codifica in Assembly</w:t>
+            <w:r>
+              <w:t>Screenshot codifica in Assembly</w:t>
             </w:r>
           </w:p>
           <w:p>
@@ -5086,14 +4947,9 @@
             <w:tcW w:w="9628" w:type="dxa"/>
           </w:tcPr>
           <w:p>
-            <w:proofErr w:type="spellStart"/>
             <w:r>
               <w:lastRenderedPageBreak/>
-              <w:t>Screenshot</w:t>
-            </w:r>
-            <w:proofErr w:type="spellEnd"/>
-            <w:r>
-              <w:t xml:space="preserve"> risultati</w:t>
+              <w:t>Screenshot risultati</w:t>
             </w:r>
           </w:p>
           <w:p>
@@ -5311,13 +5167,8 @@
             <w:tcW w:w="9628" w:type="dxa"/>
           </w:tcPr>
           <w:p>
-            <w:proofErr w:type="spellStart"/>
-            <w:r>
-              <w:t>Screenshot</w:t>
-            </w:r>
-            <w:proofErr w:type="spellEnd"/>
-            <w:r>
-              <w:t xml:space="preserve"> codifica in Assembly</w:t>
+            <w:r>
+              <w:t>Screenshot codifica in Assembly</w:t>
             </w:r>
           </w:p>
           <w:p>
@@ -5395,13 +5246,8 @@
             <w:tcW w:w="9628" w:type="dxa"/>
           </w:tcPr>
           <w:p>
-            <w:proofErr w:type="spellStart"/>
-            <w:r>
-              <w:t>Screenshot</w:t>
-            </w:r>
-            <w:proofErr w:type="spellEnd"/>
-            <w:r>
-              <w:t xml:space="preserve"> risultati</w:t>
+            <w:r>
+              <w:t>Screenshot risultati</w:t>
             </w:r>
           </w:p>
           <w:p>
@@ -5621,13 +5467,8 @@
             <w:tcW w:w="9628" w:type="dxa"/>
           </w:tcPr>
           <w:p>
-            <w:proofErr w:type="spellStart"/>
-            <w:r>
-              <w:t>Screenshot</w:t>
-            </w:r>
-            <w:proofErr w:type="spellEnd"/>
-            <w:r>
-              <w:t xml:space="preserve"> codifica in Assembly</w:t>
+            <w:r>
+              <w:t>Screenshot codifica in Assembly</w:t>
             </w:r>
           </w:p>
           <w:p>
@@ -5705,13 +5546,8 @@
             <w:tcW w:w="9628" w:type="dxa"/>
           </w:tcPr>
           <w:p>
-            <w:proofErr w:type="spellStart"/>
-            <w:r>
-              <w:t>Screenshot</w:t>
-            </w:r>
-            <w:proofErr w:type="spellEnd"/>
-            <w:r>
-              <w:t xml:space="preserve"> risultati</w:t>
+            <w:r>
+              <w:t>Screenshot risultati</w:t>
             </w:r>
           </w:p>
           <w:p>
@@ -5893,11 +5729,9 @@
             <w:r>
               <w:t xml:space="preserve">Somma di valori presenti in un vettore (VERSIONE VI) e </w:t>
             </w:r>
-            <w:proofErr w:type="spellStart"/>
             <w:r>
               <w:t>jump</w:t>
             </w:r>
-            <w:proofErr w:type="spellEnd"/>
             <w:r>
               <w:t>.</w:t>
             </w:r>
@@ -5952,13 +5786,8 @@
             <w:tcW w:w="9628" w:type="dxa"/>
           </w:tcPr>
           <w:p>
-            <w:proofErr w:type="spellStart"/>
-            <w:r>
-              <w:t>Screenshot</w:t>
-            </w:r>
-            <w:proofErr w:type="spellEnd"/>
-            <w:r>
-              <w:t xml:space="preserve"> codifica in Assembly</w:t>
+            <w:r>
+              <w:t>Screenshot codifica in Assembly</w:t>
             </w:r>
           </w:p>
           <w:p>
@@ -6036,13 +5865,8 @@
             <w:tcW w:w="9628" w:type="dxa"/>
           </w:tcPr>
           <w:p>
-            <w:proofErr w:type="spellStart"/>
-            <w:r>
-              <w:t>Screenshot</w:t>
-            </w:r>
-            <w:proofErr w:type="spellEnd"/>
-            <w:r>
-              <w:t xml:space="preserve"> risultati</w:t>
+            <w:r>
+              <w:t>Screenshot risultati</w:t>
             </w:r>
           </w:p>
           <w:p>
@@ -6214,11 +6038,9 @@
             <w:r>
               <w:t xml:space="preserve">Somma di valori presenti in un vettore (VERSIONE VII) e </w:t>
             </w:r>
-            <w:proofErr w:type="spellStart"/>
             <w:r>
               <w:t>jump</w:t>
             </w:r>
-            <w:proofErr w:type="spellEnd"/>
             <w:r>
               <w:t>.</w:t>
             </w:r>
@@ -6273,13 +6095,8 @@
             <w:tcW w:w="9628" w:type="dxa"/>
           </w:tcPr>
           <w:p>
-            <w:proofErr w:type="spellStart"/>
-            <w:r>
-              <w:t>Screenshot</w:t>
-            </w:r>
-            <w:proofErr w:type="spellEnd"/>
-            <w:r>
-              <w:t xml:space="preserve"> codifica in Assembly</w:t>
+            <w:r>
+              <w:t>Screenshot codifica in Assembly</w:t>
             </w:r>
           </w:p>
           <w:p>
@@ -6357,13 +6174,8 @@
             <w:tcW w:w="9628" w:type="dxa"/>
           </w:tcPr>
           <w:p>
-            <w:proofErr w:type="spellStart"/>
-            <w:r>
-              <w:t>Screenshot</w:t>
-            </w:r>
-            <w:proofErr w:type="spellEnd"/>
-            <w:r>
-              <w:t xml:space="preserve"> risultati</w:t>
+            <w:r>
+              <w:t>Screenshot risultati</w:t>
             </w:r>
           </w:p>
           <w:p>
@@ -6585,13 +6397,8 @@
             <w:tcW w:w="9628" w:type="dxa"/>
           </w:tcPr>
           <w:p>
-            <w:proofErr w:type="spellStart"/>
-            <w:r>
-              <w:t>Screenshot</w:t>
-            </w:r>
-            <w:proofErr w:type="spellEnd"/>
-            <w:r>
-              <w:t xml:space="preserve"> codifica in Assembly</w:t>
+            <w:r>
+              <w:t>Screenshot codifica in Assembly</w:t>
             </w:r>
           </w:p>
           <w:p>
@@ -6670,13 +6477,8 @@
             <w:tcW w:w="9628" w:type="dxa"/>
           </w:tcPr>
           <w:p>
-            <w:proofErr w:type="spellStart"/>
-            <w:r>
-              <w:t>Screenshot</w:t>
-            </w:r>
-            <w:proofErr w:type="spellEnd"/>
-            <w:r>
-              <w:t xml:space="preserve"> risultati</w:t>
+            <w:r>
+              <w:t>Screenshot risultati</w:t>
             </w:r>
           </w:p>
           <w:p>
@@ -6785,7 +6587,7 @@
 </file>
 
 <file path=word/numbering.xml><?xml version="1.0" encoding="utf-8"?>
-<w:numbering xmlns:wpc="http://schemas.microsoft.com/office/word/2010/wordprocessingCanvas" xmlns:cx="http://schemas.microsoft.com/office/drawing/2014/chartex" xmlns:cx1="http://schemas.microsoft.com/office/drawing/2015/9/8/chartex" xmlns:cx2="http://schemas.microsoft.com/office/drawing/2015/10/21/chartex" xmlns:cx3="http://schemas.microsoft.com/office/drawing/2016/5/9/chartex" xmlns:cx4="http://schemas.microsoft.com/office/drawing/2016/5/10/chartex" xmlns:cx5="http://schemas.microsoft.com/office/drawing/2016/5/11/chartex" xmlns:cx6="http://schemas.microsoft.com/office/drawing/2016/5/12/chartex" xmlns:cx7="http://schemas.microsoft.com/office/drawing/2016/5/13/chartex" xmlns:cx8="http://schemas.microsoft.com/office/drawing/2016/5/14/chartex" xmlns:mc="http://schemas.openxmlformats.org/markup-compatibility/2006" xmlns:aink="http://schemas.microsoft.com/office/drawing/2016/ink" xmlns:am3d="http://schemas.microsoft.com/office/drawing/2017/model3d" xmlns:o="urn:schemas-microsoft-com:office:office" xmlns:r="http://schemas.openxmlformats.org/officeDocument/2006/relationships" xmlns:m="http://schemas.openxmlformats.org/officeDocument/2006/math" xmlns:v="urn:schemas-microsoft-com:vml" xmlns:wp14="http://schemas.microsoft.com/office/word/2010/wordprocessingDrawing" xmlns:wp="http://schemas.openxmlformats.org/drawingml/2006/wordprocessingDrawing" xmlns:w10="urn:schemas-microsoft-com:office:word" xmlns:w="http://schemas.openxmlformats.org/wordprocessingml/2006/main" xmlns:w14="http://schemas.microsoft.com/office/word/2010/wordml" xmlns:w15="http://schemas.microsoft.com/office/word/2012/wordml" xmlns:w16cex="http://schemas.microsoft.com/office/word/2018/wordml/cex" xmlns:w16cid="http://schemas.microsoft.com/office/word/2016/wordml/cid" xmlns:w16="http://schemas.microsoft.com/office/word/2018/wordml" xmlns:w16se="http://schemas.microsoft.com/office/word/2015/wordml/symex" xmlns:wpg="http://schemas.microsoft.com/office/word/2010/wordprocessingGroup" xmlns:wpi="http://schemas.microsoft.com/office/word/2010/wordprocessingInk" xmlns:wne="http://schemas.microsoft.com/office/word/2006/wordml" xmlns:wps="http://schemas.microsoft.com/office/word/2010/wordprocessingShape" mc:Ignorable="w14 w15 w16se w16cid w16 w16cex wp14">
+<w:numbering xmlns:wpc="http://schemas.microsoft.com/office/word/2010/wordprocessingCanvas" xmlns:cx="http://schemas.microsoft.com/office/drawing/2014/chartex" xmlns:cx1="http://schemas.microsoft.com/office/drawing/2015/9/8/chartex" xmlns:cx2="http://schemas.microsoft.com/office/drawing/2015/10/21/chartex" xmlns:cx3="http://schemas.microsoft.com/office/drawing/2016/5/9/chartex" xmlns:cx4="http://schemas.microsoft.com/office/drawing/2016/5/10/chartex" xmlns:cx5="http://schemas.microsoft.com/office/drawing/2016/5/11/chartex" xmlns:cx6="http://schemas.microsoft.com/office/drawing/2016/5/12/chartex" xmlns:cx7="http://schemas.microsoft.com/office/drawing/2016/5/13/chartex" xmlns:cx8="http://schemas.microsoft.com/office/drawing/2016/5/14/chartex" xmlns:mc="http://schemas.openxmlformats.org/markup-compatibility/2006" xmlns:aink="http://schemas.microsoft.com/office/drawing/2016/ink" xmlns:am3d="http://schemas.microsoft.com/office/drawing/2017/model3d" xmlns:o="urn:schemas-microsoft-com:office:office" xmlns:r="http://schemas.openxmlformats.org/officeDocument/2006/relationships" xmlns:m="http://schemas.openxmlformats.org/officeDocument/2006/math" xmlns:v="urn:schemas-microsoft-com:vml" xmlns:wp14="http://schemas.microsoft.com/office/word/2010/wordprocessingDrawing" xmlns:wp="http://schemas.openxmlformats.org/drawingml/2006/wordprocessingDrawing" xmlns:w10="urn:schemas-microsoft-com:office:word" xmlns:w="http://schemas.openxmlformats.org/wordprocessingml/2006/main" xmlns:w14="http://schemas.microsoft.com/office/word/2010/wordml" xmlns:w15="http://schemas.microsoft.com/office/word/2012/wordml" xmlns:w16cex="http://schemas.microsoft.com/office/word/2018/wordml/cex" xmlns:w16cid="http://schemas.microsoft.com/office/word/2016/wordml/cid" xmlns:w16="http://schemas.microsoft.com/office/word/2018/wordml" xmlns:w16sdtdh="http://schemas.microsoft.com/office/word/2020/wordml/sdtdatahash" xmlns:w16se="http://schemas.microsoft.com/office/word/2015/wordml/symex" xmlns:wpg="http://schemas.microsoft.com/office/word/2010/wordprocessingGroup" xmlns:wpi="http://schemas.microsoft.com/office/word/2010/wordprocessingInk" xmlns:wne="http://schemas.microsoft.com/office/word/2006/wordml" xmlns:wps="http://schemas.microsoft.com/office/word/2010/wordprocessingShape" mc:Ignorable="w14 w15 w16se w16cid w16 w16cex w16sdtdh wp14">
   <w:abstractNum w:abstractNumId="0" w15:restartNumberingAfterBreak="0">
     <w:nsid w:val="76C650C7"/>
     <w:multiLevelType w:val="hybridMultilevel"/>
@@ -6906,7 +6708,7 @@
 </file>
 
 <file path=word/styles.xml><?xml version="1.0" encoding="utf-8"?>
-<w:styles xmlns:mc="http://schemas.openxmlformats.org/markup-compatibility/2006" xmlns:r="http://schemas.openxmlformats.org/officeDocument/2006/relationships" xmlns:w="http://schemas.openxmlformats.org/wordprocessingml/2006/main" xmlns:w14="http://schemas.microsoft.com/office/word/2010/wordml" xmlns:w15="http://schemas.microsoft.com/office/word/2012/wordml" xmlns:w16cex="http://schemas.microsoft.com/office/word/2018/wordml/cex" xmlns:w16cid="http://schemas.microsoft.com/office/word/2016/wordml/cid" xmlns:w16="http://schemas.microsoft.com/office/word/2018/wordml" xmlns:w16se="http://schemas.microsoft.com/office/word/2015/wordml/symex" mc:Ignorable="w14 w15 w16se w16cid w16 w16cex">
+<w:styles xmlns:mc="http://schemas.openxmlformats.org/markup-compatibility/2006" xmlns:r="http://schemas.openxmlformats.org/officeDocument/2006/relationships" xmlns:w="http://schemas.openxmlformats.org/wordprocessingml/2006/main" xmlns:w14="http://schemas.microsoft.com/office/word/2010/wordml" xmlns:w15="http://schemas.microsoft.com/office/word/2012/wordml" xmlns:w16cex="http://schemas.microsoft.com/office/word/2018/wordml/cex" xmlns:w16cid="http://schemas.microsoft.com/office/word/2016/wordml/cid" xmlns:w16="http://schemas.microsoft.com/office/word/2018/wordml" xmlns:w16sdtdh="http://schemas.microsoft.com/office/word/2020/wordml/sdtdatahash" xmlns:w16se="http://schemas.microsoft.com/office/word/2015/wordml/symex" mc:Ignorable="w14 w15 w16se w16cid w16 w16cex w16sdtdh">
   <w:docDefaults>
     <w:rPrDefault>
       <w:rPr>
@@ -7466,6 +7268,40 @@
       <w:szCs w:val="24"/>
     </w:rPr>
   </w:style>
+  <w:style w:type="paragraph" w:styleId="Titolo">
+    <w:name w:val="Title"/>
+    <w:basedOn w:val="Normale"/>
+    <w:next w:val="Normale"/>
+    <w:link w:val="TitoloCarattere"/>
+    <w:uiPriority w:val="10"/>
+    <w:qFormat/>
+    <w:rsid w:val="00121D85"/>
+    <w:pPr>
+      <w:spacing w:after="0" w:line="240" w:lineRule="auto"/>
+      <w:contextualSpacing/>
+    </w:pPr>
+    <w:rPr>
+      <w:rFonts w:asciiTheme="majorHAnsi" w:eastAsiaTheme="majorEastAsia" w:hAnsiTheme="majorHAnsi" w:cstheme="majorBidi"/>
+      <w:spacing w:val="-10"/>
+      <w:kern w:val="28"/>
+      <w:sz w:val="56"/>
+      <w:szCs w:val="56"/>
+    </w:rPr>
+  </w:style>
+  <w:style w:type="character" w:customStyle="1" w:styleId="TitoloCarattere">
+    <w:name w:val="Titolo Carattere"/>
+    <w:basedOn w:val="Carpredefinitoparagrafo"/>
+    <w:link w:val="Titolo"/>
+    <w:uiPriority w:val="10"/>
+    <w:rsid w:val="00121D85"/>
+    <w:rPr>
+      <w:rFonts w:asciiTheme="majorHAnsi" w:eastAsiaTheme="majorEastAsia" w:hAnsiTheme="majorHAnsi" w:cstheme="majorBidi"/>
+      <w:spacing w:val="-10"/>
+      <w:kern w:val="28"/>
+      <w:sz w:val="56"/>
+      <w:szCs w:val="56"/>
+    </w:rPr>
+  </w:style>
 </w:styles>
 </file>
 

</xml_diff>